<commit_message>
Update Capstone2 - Final Report.docx
</commit_message>
<xml_diff>
--- a/reports/Capstone2 - Final Report.docx
+++ b/reports/Capstone2 - Final Report.docx
@@ -246,6 +246,15 @@
     <w:bookmarkStart w:id="4" w:name="_Toc56005673" w:displacedByCustomXml="next"/>
     <w:sdt>
       <w:sdtPr>
+        <w:rPr>
+          <w:rFonts w:ascii="Times New Roman" w:eastAsia="Times New Roman" w:hAnsi="Times New Roman" w:cs="Times New Roman"/>
+          <w:b w:val="0"/>
+          <w:bCs w:val="0"/>
+          <w:color w:val="auto"/>
+          <w:sz w:val="24"/>
+          <w:szCs w:val="24"/>
+          <w:lang w:eastAsia="zh-CN"/>
+        </w:rPr>
         <w:id w:val="-1088237489"/>
         <w:docPartObj>
           <w:docPartGallery w:val="Table of Contents"/>
@@ -254,12 +263,7 @@
       </w:sdtPr>
       <w:sdtEndPr>
         <w:rPr>
-          <w:rFonts w:ascii="Times New Roman" w:eastAsia="Times New Roman" w:hAnsi="Times New Roman" w:cs="Times New Roman"/>
           <w:noProof/>
-          <w:color w:val="auto"/>
-          <w:sz w:val="24"/>
-          <w:szCs w:val="24"/>
-          <w:lang w:eastAsia="zh-CN"/>
         </w:rPr>
       </w:sdtEndPr>
       <w:sdtContent>
@@ -3123,28 +3127,49 @@
           <w:rFonts w:eastAsia="Calibri"/>
           <w:color w:val="24292E"/>
         </w:rPr>
-        <w:t xml:space="preserve">within the top 20% of the test dataset </w:t>
+        <w:t>within the top 20%</w:t>
       </w:r>
       <w:r>
         <w:rPr>
           <w:rFonts w:eastAsia="Calibri"/>
           <w:color w:val="24292E"/>
         </w:rPr>
-        <w:t>ordered by th</w:t>
+        <w:t xml:space="preserve">, top 50% </w:t>
       </w:r>
       <w:r>
         <w:rPr>
           <w:rFonts w:eastAsia="Calibri"/>
           <w:color w:val="24292E"/>
         </w:rPr>
-        <w:t>eir predicted probability</w:t>
+        <w:t xml:space="preserve">of the test dataset </w:t>
       </w:r>
       <w:r>
         <w:rPr>
           <w:rFonts w:eastAsia="Calibri"/>
           <w:color w:val="24292E"/>
         </w:rPr>
-        <w:t xml:space="preserve"> </w:t>
+        <w:t>ordered by th</w:t>
+      </w:r>
+      <w:r>
+        <w:rPr>
+          <w:rFonts w:eastAsia="Calibri"/>
+          <w:color w:val="24292E"/>
+        </w:rPr>
+        <w:t xml:space="preserve">eir </w:t>
+      </w:r>
+      <w:r>
+        <w:rPr>
+          <w:rFonts w:eastAsia="Calibri"/>
+          <w:color w:val="24292E"/>
+        </w:rPr>
+        <w:t>prediction scores</w:t>
+      </w:r>
+      <w:r>
+        <w:rPr>
+          <w:rFonts w:eastAsia="Calibri"/>
+          <w:color w:val="24292E"/>
+        </w:rPr>
+        <w:t xml:space="preserve"> (in descending order)</w:t>
       </w:r>
     </w:p>
     <w:p>
@@ -3243,7 +3268,7 @@
           <w:sz w:val="24"/>
           <w:szCs w:val="24"/>
         </w:rPr>
-        <w:t>Section 3: Data cleaning and wrangling process</w:t>
+        <w:t xml:space="preserve">Section 3: Package introduction </w:t>
       </w:r>
     </w:p>
     <w:p>
@@ -3268,7 +3293,7 @@
           <w:sz w:val="24"/>
           <w:szCs w:val="24"/>
         </w:rPr>
-        <w:t>Section</w:t>
+        <w:t xml:space="preserve">Section </w:t>
       </w:r>
       <w:r>
         <w:rPr>
@@ -3277,7 +3302,7 @@
           <w:sz w:val="24"/>
           <w:szCs w:val="24"/>
         </w:rPr>
-        <w:t xml:space="preserve"> </w:t>
+        <w:t>4</w:t>
       </w:r>
       <w:r>
         <w:rPr>
@@ -3286,16 +3311,7 @@
           <w:sz w:val="24"/>
           <w:szCs w:val="24"/>
         </w:rPr>
-        <w:t xml:space="preserve">4: Data </w:t>
-      </w:r>
-      <w:r>
-        <w:rPr>
-          <w:rFonts w:ascii="Times New Roman" w:eastAsia="Calibri" w:hAnsi="Times New Roman" w:cs="Times New Roman"/>
-          <w:color w:val="24292E"/>
-          <w:sz w:val="24"/>
-          <w:szCs w:val="24"/>
-        </w:rPr>
-        <w:t>visualization and analysis</w:t>
+        <w:t>: Data cleaning and wrangling process</w:t>
       </w:r>
     </w:p>
     <w:p>
@@ -3320,7 +3336,7 @@
           <w:sz w:val="24"/>
           <w:szCs w:val="24"/>
         </w:rPr>
-        <w:t xml:space="preserve">Section 5: </w:t>
+        <w:t>Section</w:t>
       </w:r>
       <w:r>
         <w:rPr>
@@ -3329,7 +3345,7 @@
           <w:sz w:val="24"/>
           <w:szCs w:val="24"/>
         </w:rPr>
-        <w:t>Machine learning and model e</w:t>
+        <w:t xml:space="preserve"> </w:t>
       </w:r>
       <w:r>
         <w:rPr>
@@ -3338,7 +3354,25 @@
           <w:sz w:val="24"/>
           <w:szCs w:val="24"/>
         </w:rPr>
-        <w:t>valuation</w:t>
+        <w:t>5</w:t>
+      </w:r>
+      <w:r>
+        <w:rPr>
+          <w:rFonts w:ascii="Times New Roman" w:eastAsia="Calibri" w:hAnsi="Times New Roman" w:cs="Times New Roman"/>
+          <w:color w:val="24292E"/>
+          <w:sz w:val="24"/>
+          <w:szCs w:val="24"/>
+        </w:rPr>
+        <w:t xml:space="preserve">: Data </w:t>
+      </w:r>
+      <w:r>
+        <w:rPr>
+          <w:rFonts w:ascii="Times New Roman" w:eastAsia="Calibri" w:hAnsi="Times New Roman" w:cs="Times New Roman"/>
+          <w:color w:val="24292E"/>
+          <w:sz w:val="24"/>
+          <w:szCs w:val="24"/>
+        </w:rPr>
+        <w:t>visualization and analysis</w:t>
       </w:r>
     </w:p>
     <w:p>
@@ -3363,7 +3397,7 @@
           <w:sz w:val="24"/>
           <w:szCs w:val="24"/>
         </w:rPr>
-        <w:t>Section 6: Hyper</w:t>
+        <w:t xml:space="preserve">Section </w:t>
       </w:r>
       <w:r>
         <w:rPr>
@@ -3372,7 +3406,34 @@
           <w:sz w:val="24"/>
           <w:szCs w:val="24"/>
         </w:rPr>
-        <w:t xml:space="preserve"> parameters tuning </w:t>
+        <w:t>6</w:t>
+      </w:r>
+      <w:r>
+        <w:rPr>
+          <w:rFonts w:ascii="Times New Roman" w:eastAsia="Calibri" w:hAnsi="Times New Roman" w:cs="Times New Roman"/>
+          <w:color w:val="24292E"/>
+          <w:sz w:val="24"/>
+          <w:szCs w:val="24"/>
+        </w:rPr>
+        <w:t xml:space="preserve">: </w:t>
+      </w:r>
+      <w:r>
+        <w:rPr>
+          <w:rFonts w:ascii="Times New Roman" w:eastAsia="Calibri" w:hAnsi="Times New Roman" w:cs="Times New Roman"/>
+          <w:color w:val="24292E"/>
+          <w:sz w:val="24"/>
+          <w:szCs w:val="24"/>
+        </w:rPr>
+        <w:t>Machine learning and model e</w:t>
+      </w:r>
+      <w:r>
+        <w:rPr>
+          <w:rFonts w:ascii="Times New Roman" w:eastAsia="Calibri" w:hAnsi="Times New Roman" w:cs="Times New Roman"/>
+          <w:color w:val="24292E"/>
+          <w:sz w:val="24"/>
+          <w:szCs w:val="24"/>
+        </w:rPr>
+        <w:t>valuation</w:t>
       </w:r>
     </w:p>
     <w:p>
@@ -3397,36 +3458,158 @@
           <w:sz w:val="24"/>
           <w:szCs w:val="24"/>
         </w:rPr>
-        <w:t>Section 7: Future work</w:t>
+        <w:t xml:space="preserve">Section </w:t>
+      </w:r>
+      <w:r>
+        <w:rPr>
+          <w:rFonts w:ascii="Times New Roman" w:eastAsia="Calibri" w:hAnsi="Times New Roman" w:cs="Times New Roman"/>
+          <w:color w:val="24292E"/>
+          <w:sz w:val="24"/>
+          <w:szCs w:val="24"/>
+        </w:rPr>
+        <w:t>7</w:t>
+      </w:r>
+      <w:r>
+        <w:rPr>
+          <w:rFonts w:ascii="Times New Roman" w:eastAsia="Calibri" w:hAnsi="Times New Roman" w:cs="Times New Roman"/>
+          <w:color w:val="24292E"/>
+          <w:sz w:val="24"/>
+          <w:szCs w:val="24"/>
+        </w:rPr>
+        <w:t>: Hyper</w:t>
+      </w:r>
+      <w:r>
+        <w:rPr>
+          <w:rFonts w:ascii="Times New Roman" w:eastAsia="Calibri" w:hAnsi="Times New Roman" w:cs="Times New Roman"/>
+          <w:color w:val="24292E"/>
+          <w:sz w:val="24"/>
+          <w:szCs w:val="24"/>
+        </w:rPr>
+        <w:t xml:space="preserve"> parameters tuning </w:t>
       </w:r>
     </w:p>
     <w:p>
       <w:pPr>
+        <w:pStyle w:val="ListParagraph"/>
+        <w:numPr>
+          <w:ilvl w:val="0"/>
+          <w:numId w:val="4"/>
+        </w:numPr>
+        <w:spacing w:line="240" w:lineRule="auto"/>
         <w:rPr>
           <w:rFonts w:eastAsia="Calibri"/>
           <w:color w:val="24292E"/>
-        </w:rPr>
-      </w:pPr>
-      <w:r>
-        <w:rPr>
-          <w:rFonts w:eastAsia="Calibri"/>
+          <w:sz w:val="24"/>
+          <w:szCs w:val="24"/>
+        </w:rPr>
+      </w:pPr>
+      <w:r>
+        <w:rPr>
+          <w:rFonts w:ascii="Times New Roman" w:eastAsia="Calibri" w:hAnsi="Times New Roman" w:cs="Times New Roman"/>
           <w:color w:val="24292E"/>
+          <w:sz w:val="24"/>
+          <w:szCs w:val="24"/>
+        </w:rPr>
+        <w:t xml:space="preserve">Section </w:t>
+      </w:r>
+      <w:r>
+        <w:rPr>
+          <w:rFonts w:ascii="Times New Roman" w:eastAsia="Calibri" w:hAnsi="Times New Roman" w:cs="Times New Roman"/>
+          <w:color w:val="24292E"/>
+          <w:sz w:val="24"/>
+          <w:szCs w:val="24"/>
+        </w:rPr>
+        <w:t>8</w:t>
+      </w:r>
+      <w:r>
+        <w:rPr>
+          <w:rFonts w:ascii="Times New Roman" w:eastAsia="Calibri" w:hAnsi="Times New Roman" w:cs="Times New Roman"/>
+          <w:color w:val="24292E"/>
+          <w:sz w:val="24"/>
+          <w:szCs w:val="24"/>
+        </w:rPr>
+        <w:t xml:space="preserve">: </w:t>
+      </w:r>
+      <w:r>
+        <w:rPr>
+          <w:rFonts w:ascii="Times New Roman" w:eastAsia="Calibri" w:hAnsi="Times New Roman" w:cs="Times New Roman"/>
+          <w:color w:val="24292E"/>
+          <w:sz w:val="24"/>
+          <w:szCs w:val="24"/>
+        </w:rPr>
+        <w:t xml:space="preserve">Conclusion </w:t>
+      </w:r>
+    </w:p>
+    <w:p>
+      <w:pPr>
+        <w:pStyle w:val="ListParagraph"/>
+        <w:numPr>
+          <w:ilvl w:val="0"/>
+          <w:numId w:val="4"/>
+        </w:numPr>
+        <w:spacing w:line="240" w:lineRule="auto"/>
+        <w:rPr>
+          <w:rFonts w:ascii="Times New Roman" w:eastAsia="Calibri" w:hAnsi="Times New Roman" w:cs="Times New Roman"/>
+          <w:color w:val="24292E"/>
+          <w:sz w:val="24"/>
+          <w:szCs w:val="24"/>
+        </w:rPr>
+      </w:pPr>
+      <w:r>
+        <w:rPr>
+          <w:rFonts w:ascii="Times New Roman" w:eastAsia="Calibri" w:hAnsi="Times New Roman" w:cs="Times New Roman"/>
+          <w:color w:val="24292E"/>
+          <w:sz w:val="24"/>
+          <w:szCs w:val="24"/>
         </w:rPr>
         <w:t xml:space="preserve">The programming codes used for this report can be found </w:t>
+      </w:r>
+      <w:r>
+        <w:rPr>
+          <w:rFonts w:ascii="Times New Roman" w:eastAsia="Calibri" w:hAnsi="Times New Roman" w:cs="Times New Roman"/>
+          <w:color w:val="24292E"/>
+          <w:sz w:val="24"/>
+          <w:szCs w:val="24"/>
+        </w:rPr>
+        <w:t xml:space="preserve">in this </w:t>
+      </w:r>
+      <w:proofErr w:type="spellStart"/>
+      <w:r>
+        <w:rPr>
+          <w:rFonts w:ascii="Times New Roman" w:eastAsia="Calibri" w:hAnsi="Times New Roman" w:cs="Times New Roman"/>
+          <w:color w:val="24292E"/>
+          <w:sz w:val="24"/>
+          <w:szCs w:val="24"/>
+        </w:rPr>
+        <w:t>Github</w:t>
+      </w:r>
+      <w:proofErr w:type="spellEnd"/>
+      <w:r>
+        <w:rPr>
+          <w:rFonts w:ascii="Times New Roman" w:eastAsia="Calibri" w:hAnsi="Times New Roman" w:cs="Times New Roman"/>
+          <w:color w:val="24292E"/>
+          <w:sz w:val="24"/>
+          <w:szCs w:val="24"/>
+        </w:rPr>
+        <w:t xml:space="preserve"> Repository </w:t>
       </w:r>
       <w:hyperlink r:id="rId8" w:history="1">
         <w:r>
           <w:rPr>
             <w:rStyle w:val="Hyperlink"/>
-            <w:rFonts w:eastAsia="Calibri"/>
+            <w:rFonts w:ascii="Times New Roman" w:eastAsia="Calibri" w:hAnsi="Times New Roman" w:cs="Times New Roman"/>
+            <w:sz w:val="24"/>
+            <w:szCs w:val="24"/>
           </w:rPr>
-          <w:t>here</w:t>
+          <w:t>Detecting_Potential_Candidate_Springboard_Capstone2</w:t>
         </w:r>
       </w:hyperlink>
       <w:r>
         <w:rPr>
-          <w:rFonts w:eastAsia="Calibri"/>
+          <w:rFonts w:ascii="Times New Roman" w:eastAsia="Calibri" w:hAnsi="Times New Roman" w:cs="Times New Roman"/>
           <w:color w:val="24292E"/>
+          <w:sz w:val="24"/>
+          <w:szCs w:val="24"/>
         </w:rPr>
         <w:t>.</w:t>
       </w:r>
@@ -3537,7 +3720,6 @@
         <w:rPr>
           <w:rFonts w:ascii="Times New Roman" w:hAnsi="Times New Roman" w:cs="Times New Roman"/>
         </w:rPr>
-        <w:lastRenderedPageBreak/>
         <w:t>2  Data</w:t>
       </w:r>
       <w:bookmarkEnd w:id="9"/>
@@ -3592,32 +3774,17 @@
       </w:r>
       <w:bookmarkEnd w:id="12"/>
     </w:p>
+    <w:p/>
     <w:p>
       <w:pPr>
         <w:rPr>
-          <w:sz w:val="22"/>
-          <w:szCs w:val="22"/>
-        </w:rPr>
-      </w:pPr>
-    </w:p>
-    <w:p>
-      <w:pPr>
-        <w:rPr>
           <w:color w:val="24292E"/>
         </w:rPr>
       </w:pPr>
       <w:r>
-        <w:rPr>
-          <w:sz w:val="22"/>
-          <w:szCs w:val="22"/>
-        </w:rPr>
         <w:t xml:space="preserve">  </w:t>
       </w:r>
       <w:r>
-        <w:rPr>
-          <w:sz w:val="22"/>
-          <w:szCs w:val="22"/>
-        </w:rPr>
         <w:t>The datasets are sourced from</w:t>
       </w:r>
       <w:r>
@@ -5414,29 +5581,6 @@
     </w:tbl>
     <w:p>
       <w:pPr>
-        <w:pStyle w:val="Heading2"/>
-        <w:rPr>
-          <w:rFonts w:ascii="Times New Roman" w:hAnsi="Times New Roman" w:cs="Times New Roman"/>
-        </w:rPr>
-      </w:pPr>
-    </w:p>
-    <w:p>
-      <w:pPr>
-        <w:pStyle w:val="Heading2"/>
-        <w:rPr>
-          <w:rFonts w:ascii="Times New Roman" w:hAnsi="Times New Roman" w:cs="Times New Roman"/>
-        </w:rPr>
-      </w:pPr>
-    </w:p>
-    <w:p>
-      <w:pPr>
-        <w:rPr>
-          <w:lang w:eastAsia="en-US"/>
-        </w:rPr>
-      </w:pPr>
-    </w:p>
-    <w:p>
-      <w:pPr>
         <w:rPr>
           <w:lang w:eastAsia="en-US"/>
         </w:rPr>
@@ -5702,20 +5846,48 @@
           <w:i/>
           <w:iCs/>
         </w:rPr>
-        <w:t>Table 2</w:t>
-      </w:r>
-      <w:r>
-        <w:t xml:space="preserve"> and </w:t>
+        <w:t xml:space="preserve">Table </w:t>
       </w:r>
       <w:r>
         <w:rPr>
           <w:i/>
           <w:iCs/>
         </w:rPr>
-        <w:t>Figure 1</w:t>
-      </w:r>
-      <w:r>
-        <w:t xml:space="preserve">. </w:t>
+        <w:t>2.1</w:t>
+      </w:r>
+      <w:r>
+        <w:t xml:space="preserve"> and </w:t>
+      </w:r>
+      <w:r>
+        <w:rPr>
+          <w:i/>
+          <w:iCs/>
+        </w:rPr>
+        <w:t>Figure</w:t>
+      </w:r>
+      <w:r>
+        <w:rPr>
+          <w:i/>
+          <w:iCs/>
+        </w:rPr>
+        <w:t xml:space="preserve"> </w:t>
+      </w:r>
+      <w:r>
+        <w:rPr>
+          <w:i/>
+          <w:iCs/>
+        </w:rPr>
+        <w:t>2</w:t>
+      </w:r>
+      <w:r>
+        <w:rPr>
+          <w:i/>
+          <w:iCs/>
+        </w:rPr>
+        <w:t>.1</w:t>
+      </w:r>
+      <w:r>
+        <w:t>.</w:t>
       </w:r>
     </w:p>
     <w:p/>
@@ -5738,14 +5910,21 @@
           <w:i/>
           <w:iCs/>
         </w:rPr>
-        <w:t>1.</w:t>
+        <w:t>2</w:t>
       </w:r>
       <w:r>
         <w:rPr>
           <w:i/>
           <w:iCs/>
         </w:rPr>
-        <w:t>2</w:t>
+        <w:t>.</w:t>
+      </w:r>
+      <w:r>
+        <w:rPr>
+          <w:i/>
+          <w:iCs/>
+        </w:rPr>
+        <w:t>1</w:t>
       </w:r>
       <w:r>
         <w:rPr>
@@ -6247,35 +6426,33 @@
         </w:rPr>
         <w:t xml:space="preserve">Figure </w:t>
       </w:r>
-      <w:proofErr w:type="gramStart"/>
       <w:r>
         <w:rPr>
           <w:i/>
           <w:iCs/>
         </w:rPr>
-        <w:t>1.</w:t>
+        <w:t>2</w:t>
       </w:r>
       <w:r>
         <w:rPr>
           <w:i/>
           <w:iCs/>
         </w:rPr>
-        <w:t xml:space="preserve">1 </w:t>
+        <w:t>.</w:t>
       </w:r>
       <w:r>
         <w:rPr>
           <w:i/>
           <w:iCs/>
         </w:rPr>
-        <w:t xml:space="preserve"> Pie</w:t>
-      </w:r>
-      <w:proofErr w:type="gramEnd"/>
+        <w:t>1</w:t>
+      </w:r>
       <w:r>
         <w:rPr>
           <w:i/>
           <w:iCs/>
         </w:rPr>
-        <w:t xml:space="preserve"> graph showing the ratio of target and non-target enrollee</w:t>
+        <w:t xml:space="preserve"> Pie graph showing the ratio of target and non-target enrollee</w:t>
       </w:r>
     </w:p>
     <w:p/>
@@ -6327,13 +6504,14 @@
         <w:t xml:space="preserve"> the baseline model</w:t>
       </w:r>
       <w:r>
+        <w:t>s</w:t>
+      </w:r>
+      <w:r>
         <w:t xml:space="preserve"> </w:t>
       </w:r>
-      <w:proofErr w:type="gramStart"/>
       <w:r>
         <w:t>tend</w:t>
       </w:r>
-      <w:proofErr w:type="gramEnd"/>
       <w:r>
         <w:t xml:space="preserve"> to</w:t>
       </w:r>
@@ -6389,7 +6567,13 @@
         <w:t xml:space="preserve"> enrollee</w:t>
       </w:r>
       <w:r>
-        <w:t xml:space="preserve"> is very low)</w:t>
+        <w:t xml:space="preserve"> is very low</w:t>
+      </w:r>
+      <w:r>
+        <w:t xml:space="preserve"> or was zero</w:t>
+      </w:r>
+      <w:r>
+        <w:t>)</w:t>
       </w:r>
       <w:r>
         <w:t>.</w:t>
@@ -6514,7 +6698,21 @@
           <w:i/>
           <w:iCs/>
         </w:rPr>
-        <w:t xml:space="preserve">Figure 1.2 </w:t>
+        <w:t xml:space="preserve">Figure </w:t>
+      </w:r>
+      <w:r>
+        <w:rPr>
+          <w:i/>
+          <w:iCs/>
+        </w:rPr>
+        <w:t>2.</w:t>
+      </w:r>
+      <w:r>
+        <w:rPr>
+          <w:i/>
+          <w:iCs/>
+        </w:rPr>
+        <w:t xml:space="preserve">2 </w:t>
       </w:r>
       <w:r>
         <w:rPr>
@@ -6588,7 +6786,28 @@
           <w:i/>
           <w:iCs/>
         </w:rPr>
-        <w:t>figure1.2</w:t>
+        <w:t>F</w:t>
+      </w:r>
+      <w:r>
+        <w:rPr>
+          <w:i/>
+          <w:iCs/>
+        </w:rPr>
+        <w:t>igure</w:t>
+      </w:r>
+      <w:r>
+        <w:rPr>
+          <w:i/>
+          <w:iCs/>
+        </w:rPr>
+        <w:t xml:space="preserve"> 2</w:t>
+      </w:r>
+      <w:r>
+        <w:rPr>
+          <w:i/>
+          <w:iCs/>
+        </w:rPr>
+        <w:t>.2</w:t>
       </w:r>
       <w:r>
         <w:t xml:space="preserve">, </w:t>
@@ -10128,26 +10347,12 @@
         </w:rPr>
         <w:t xml:space="preserve">based on </w:t>
       </w:r>
-      <w:proofErr w:type="gramStart"/>
-      <w:r>
-        <w:rPr>
-          <w:lang w:eastAsia="en-US"/>
-        </w:rPr>
-        <w:t>the</w:t>
-      </w:r>
-      <w:r>
-        <w:rPr>
-          <w:lang w:eastAsia="en-US"/>
-        </w:rPr>
-        <w:t xml:space="preserve"> </w:t>
-      </w:r>
       <w:r>
         <w:rPr>
           <w:lang w:eastAsia="en-US"/>
         </w:rPr>
         <w:t>their</w:t>
       </w:r>
-      <w:proofErr w:type="gramEnd"/>
       <w:r>
         <w:rPr>
           <w:lang w:eastAsia="en-US"/>
@@ -12998,7 +13203,19 @@
         <w:rPr>
           <w:lang w:eastAsia="en-US"/>
         </w:rPr>
-        <w:t xml:space="preserve"> (part 04.07 Variable Grouping)</w:t>
+        <w:t xml:space="preserve"> (part 04.0</w:t>
+      </w:r>
+      <w:r>
+        <w:rPr>
+          <w:lang w:eastAsia="en-US"/>
+        </w:rPr>
+        <w:t>6</w:t>
+      </w:r>
+      <w:r>
+        <w:rPr>
+          <w:lang w:eastAsia="en-US"/>
+        </w:rPr>
+        <w:t xml:space="preserve"> Variable Grouping)</w:t>
       </w:r>
     </w:p>
     <w:p>
@@ -16940,7 +17157,21 @@
           <w:i/>
           <w:iCs/>
         </w:rPr>
-        <w:t>Figure 5.1 distributions of numerical vari</w:t>
+        <w:t xml:space="preserve">Figure 5.1 </w:t>
+      </w:r>
+      <w:r>
+        <w:rPr>
+          <w:i/>
+          <w:iCs/>
+        </w:rPr>
+        <w:t>D</w:t>
+      </w:r>
+      <w:r>
+        <w:rPr>
+          <w:i/>
+          <w:iCs/>
+        </w:rPr>
+        <w:t>istributions of numerical vari</w:t>
       </w:r>
       <w:r>
         <w:rPr>
@@ -17056,13 +17287,6 @@
     <w:p>
       <w:pPr>
         <w:rPr>
-          <w:vertAlign w:val="subscript"/>
-        </w:rPr>
-      </w:pPr>
-    </w:p>
-    <w:p>
-      <w:pPr>
-        <w:rPr>
           <w:i/>
           <w:iCs/>
           <w:lang w:eastAsia="en-US"/>
@@ -17334,7 +17558,21 @@
           <w:color w:val="000000" w:themeColor="text1"/>
           <w:lang w:eastAsia="en-US"/>
         </w:rPr>
-        <w:t xml:space="preserve">Most Target enrollee have majored in STEM, worked for medium large size companies with comparatively shorter period of time between their current job and last job. </w:t>
+        <w:t xml:space="preserve">Most Target enrollee have majored in STEM, worked for medium large size companies with comparatively shorter period of time </w:t>
+      </w:r>
+      <w:r>
+        <w:rPr>
+          <w:color w:val="000000" w:themeColor="text1"/>
+          <w:lang w:eastAsia="en-US"/>
+        </w:rPr>
+        <w:t xml:space="preserve">(1 year) </w:t>
+      </w:r>
+      <w:r>
+        <w:rPr>
+          <w:color w:val="000000" w:themeColor="text1"/>
+          <w:lang w:eastAsia="en-US"/>
+        </w:rPr>
+        <w:t xml:space="preserve">between their current job and last job. </w:t>
       </w:r>
     </w:p>
     <w:p>
@@ -18577,12 +18815,24 @@
         <w:rPr>
           <w:color w:val="000000" w:themeColor="text1"/>
         </w:rPr>
-        <w:t>, 1170 of them were from city_103,</w:t>
+        <w:t>, 11</w:t>
       </w:r>
       <w:r>
         <w:rPr>
           <w:color w:val="000000" w:themeColor="text1"/>
         </w:rPr>
+        <w:t>14</w:t>
+      </w:r>
+      <w:r>
+        <w:rPr>
+          <w:color w:val="000000" w:themeColor="text1"/>
+        </w:rPr>
+        <w:t xml:space="preserve"> of them were from city_103,</w:t>
+      </w:r>
+      <w:r>
+        <w:rPr>
+          <w:color w:val="000000" w:themeColor="text1"/>
+        </w:rPr>
         <w:t xml:space="preserve"> </w:t>
       </w:r>
       <w:r>
@@ -18601,7 +18851,19 @@
         <w:rPr>
           <w:color w:val="000000" w:themeColor="text1"/>
         </w:rPr>
-        <w:t xml:space="preserve"> shares almost 50% of the total number.</w:t>
+        <w:t xml:space="preserve"> shares almost </w:t>
+      </w:r>
+      <w:r>
+        <w:rPr>
+          <w:color w:val="000000" w:themeColor="text1"/>
+        </w:rPr>
+        <w:t>46</w:t>
+      </w:r>
+      <w:r>
+        <w:rPr>
+          <w:color w:val="000000" w:themeColor="text1"/>
+        </w:rPr>
+        <w:t>% of the total number.</w:t>
       </w:r>
     </w:p>
     <w:p>
@@ -19821,7 +20083,21 @@
           <w:i/>
           <w:iCs/>
         </w:rPr>
-        <w:t xml:space="preserve">Figure 5.4 </w:t>
+        <w:t>Figure 5.</w:t>
+      </w:r>
+      <w:r>
+        <w:rPr>
+          <w:i/>
+          <w:iCs/>
+        </w:rPr>
+        <w:t>6</w:t>
+      </w:r>
+      <w:r>
+        <w:rPr>
+          <w:i/>
+          <w:iCs/>
+        </w:rPr>
+        <w:t xml:space="preserve"> </w:t>
       </w:r>
       <w:r>
         <w:rPr>
@@ -19855,34 +20131,43 @@
         <w:t>From</w:t>
       </w:r>
       <w:r>
-        <w:t xml:space="preserve"> Figure 5.4, we observed </w:t>
-      </w:r>
-      <w:r>
-        <w:t xml:space="preserve">regardless of the class, </w:t>
-      </w:r>
-      <w:r>
-        <w:t xml:space="preserve">the training time distribution is skewed right with a wide range of </w:t>
-      </w:r>
-      <w:r>
-        <w:t xml:space="preserve">training time from 1 hour to 336 hours. From </w:t>
+        <w:t xml:space="preserve"> </w:t>
       </w:r>
       <w:r>
         <w:rPr>
           <w:i/>
           <w:iCs/>
         </w:rPr>
+        <w:t>Figure 5.</w:t>
+      </w:r>
+      <w:r>
+        <w:rPr>
+          <w:i/>
+          <w:iCs/>
+        </w:rPr>
+        <w:t>6</w:t>
+      </w:r>
+      <w:r>
+        <w:t xml:space="preserve">, we observed </w:t>
+      </w:r>
+      <w:r>
+        <w:t xml:space="preserve">regardless of the class, </w:t>
+      </w:r>
+      <w:r>
+        <w:t xml:space="preserve">the training time distribution is skewed right with a wide range of </w:t>
+      </w:r>
+      <w:r>
+        <w:t xml:space="preserve">training time from 1 hour to 336 hours. From </w:t>
+      </w:r>
+      <w:r>
+        <w:rPr>
+          <w:i/>
+          <w:iCs/>
+        </w:rPr>
         <w:t>Table 5.3</w:t>
       </w:r>
       <w:r>
-        <w:t xml:space="preserve"> we noticed the two classes share lots of similarities in terms of summary statistic. The average training hours for Target and non-Target enrollee only has less than </w:t>
-      </w:r>
-      <w:proofErr w:type="gramStart"/>
-      <w:r>
-        <w:t>1 hour</w:t>
-      </w:r>
-      <w:proofErr w:type="gramEnd"/>
-      <w:r>
-        <w:t xml:space="preserve"> difference. </w:t>
+        <w:t xml:space="preserve"> we noticed the two classes share lots of similarities in terms of summary statistic. The average training hours for Target and non-Target enrollee only has less than 1hour difference. </w:t>
       </w:r>
     </w:p>
     <w:p>
@@ -19950,7 +20235,14 @@
           <w:i/>
           <w:iCs/>
         </w:rPr>
-        <w:t>Figure 5.6</w:t>
+        <w:t xml:space="preserve">Figure </w:t>
+      </w:r>
+      <w:r>
+        <w:rPr>
+          <w:i/>
+          <w:iCs/>
+        </w:rPr>
+        <w:t>5.7</w:t>
       </w:r>
       <w:r>
         <w:t>, we ca see no</w:t>
@@ -20029,7 +20321,21 @@
           <w:i/>
           <w:iCs/>
         </w:rPr>
-        <w:t>Figure 5.6 Heatmap of correlation coefficients between variables</w:t>
+        <w:t>Figure 5.</w:t>
+      </w:r>
+      <w:r>
+        <w:rPr>
+          <w:i/>
+          <w:iCs/>
+        </w:rPr>
+        <w:t>7</w:t>
+      </w:r>
+      <w:r>
+        <w:rPr>
+          <w:i/>
+          <w:iCs/>
+        </w:rPr>
+        <w:t xml:space="preserve"> Heatmap of correlation coefficients between variables</w:t>
       </w:r>
     </w:p>
     <w:p>
@@ -20911,29 +21217,43 @@
         <w:rPr>
           <w:lang w:eastAsia="en-US"/>
         </w:rPr>
-        <w:t xml:space="preserve">We study the performance of 10 classification models: Logistic Regression, </w:t>
-      </w:r>
-      <w:r>
-        <w:rPr>
-          <w:lang w:eastAsia="en-US"/>
-        </w:rPr>
-        <w:t xml:space="preserve">Gaussian Naïve </w:t>
-      </w:r>
-      <w:proofErr w:type="spellStart"/>
-      <w:proofErr w:type="gramStart"/>
-      <w:r>
-        <w:rPr>
-          <w:lang w:eastAsia="en-US"/>
-        </w:rPr>
-        <w:t>Bayes,k</w:t>
-      </w:r>
-      <w:proofErr w:type="spellEnd"/>
-      <w:proofErr w:type="gramEnd"/>
-      <w:r>
-        <w:rPr>
-          <w:lang w:eastAsia="en-US"/>
-        </w:rPr>
-        <w:t xml:space="preserve">-Nearest Neighbors, Support Vector Machine, Decision Tree, Random Forest, Gradient Boosting, </w:t>
+        <w:t>In this section w</w:t>
+      </w:r>
+      <w:r>
+        <w:rPr>
+          <w:lang w:eastAsia="en-US"/>
+        </w:rPr>
+        <w:t>e stud</w:t>
+      </w:r>
+      <w:r>
+        <w:rPr>
+          <w:lang w:eastAsia="en-US"/>
+        </w:rPr>
+        <w:t>ied</w:t>
+      </w:r>
+      <w:r>
+        <w:rPr>
+          <w:lang w:eastAsia="en-US"/>
+        </w:rPr>
+        <w:t xml:space="preserve"> the performance of 10 classification models: Logistic Regression, </w:t>
+      </w:r>
+      <w:r>
+        <w:rPr>
+          <w:lang w:eastAsia="en-US"/>
+        </w:rPr>
+        <w:t>Gaussian Naïve Bayes,</w:t>
+      </w:r>
+      <w:r>
+        <w:rPr>
+          <w:lang w:eastAsia="en-US"/>
+        </w:rPr>
+        <w:t xml:space="preserve"> </w:t>
+      </w:r>
+      <w:r>
+        <w:rPr>
+          <w:lang w:eastAsia="en-US"/>
+        </w:rPr>
+        <w:t xml:space="preserve">k-Nearest Neighbors, Support Vector Machine, Decision Tree, Random Forest, Gradient Boosting, </w:t>
       </w:r>
       <w:proofErr w:type="spellStart"/>
       <w:r>
@@ -22856,21 +23176,33 @@
                 <w:sz w:val="18"/>
                 <w:szCs w:val="18"/>
               </w:rPr>
-              <w:t xml:space="preserve">Can optimize on different loss functions and </w:t>
-            </w:r>
-            <w:r>
+              <w:t xml:space="preserve">Can optimize on different loss functions </w:t>
+            </w:r>
+          </w:p>
+          <w:p>
+            <w:pPr>
+              <w:numPr>
+                <w:ilvl w:val="0"/>
+                <w:numId w:val="15"/>
+              </w:numPr>
               <w:rPr>
                 <w:sz w:val="18"/>
                 <w:szCs w:val="18"/>
               </w:rPr>
-              <w:t xml:space="preserve">provides </w:t>
-            </w:r>
+            </w:pPr>
             <w:r>
               <w:rPr>
                 <w:sz w:val="18"/>
                 <w:szCs w:val="18"/>
               </w:rPr>
-              <w:t>several hyperparameter tuning options that make the function fit very flexible.</w:t>
+              <w:t>P</w:t>
+            </w:r>
+            <w:r>
+              <w:rPr>
+                <w:sz w:val="18"/>
+                <w:szCs w:val="18"/>
+              </w:rPr>
+              <w:t>rovides several hyperparameter tuning options that make the function fit very flexible.</w:t>
             </w:r>
           </w:p>
           <w:p>
@@ -23267,6 +23599,7 @@
           </w:tcPr>
           <w:p>
             <w:pPr>
+              <w:jc w:val="both"/>
               <w:rPr>
                 <w:sz w:val="18"/>
                 <w:szCs w:val="18"/>
@@ -23811,7 +24144,19 @@
         <w:rPr>
           <w:lang w:eastAsia="en-US"/>
         </w:rPr>
-        <w:t xml:space="preserve"> left as the default set in the scikit-learn APIs.</w:t>
+        <w:t xml:space="preserve"> left as the default </w:t>
+      </w:r>
+      <w:r>
+        <w:rPr>
+          <w:lang w:eastAsia="en-US"/>
+        </w:rPr>
+        <w:t>value</w:t>
+      </w:r>
+      <w:r>
+        <w:rPr>
+          <w:lang w:eastAsia="en-US"/>
+        </w:rPr>
+        <w:t xml:space="preserve"> in the scikit-learn APIs.</w:t>
       </w:r>
       <w:r>
         <w:rPr>
@@ -23847,7 +24192,19 @@
         <w:rPr>
           <w:lang w:eastAsia="en-US"/>
         </w:rPr>
-        <w:t xml:space="preserve"> cross validation. The average performance on the test fold</w:t>
+        <w:t xml:space="preserve"> </w:t>
+      </w:r>
+      <w:r>
+        <w:rPr>
+          <w:lang w:eastAsia="en-US"/>
+        </w:rPr>
+        <w:t>Cross Validation</w:t>
+      </w:r>
+      <w:r>
+        <w:rPr>
+          <w:lang w:eastAsia="en-US"/>
+        </w:rPr>
+        <w:t>. The average performance on the test fold</w:t>
       </w:r>
       <w:r>
         <w:rPr>
@@ -27529,7 +27886,31 @@
         <w:rPr>
           <w:lang w:eastAsia="en-US"/>
         </w:rPr>
-        <w:t>in this business case, we need to capture the Target enrollee (positive class) as much as possible</w:t>
+        <w:t>in this business case, we need to capture the Target enrollee</w:t>
+      </w:r>
+      <w:r>
+        <w:rPr>
+          <w:lang w:eastAsia="en-US"/>
+        </w:rPr>
+        <w:t>s</w:t>
+      </w:r>
+      <w:r>
+        <w:rPr>
+          <w:lang w:eastAsia="en-US"/>
+        </w:rPr>
+        <w:t xml:space="preserve"> (positive class) as </w:t>
+      </w:r>
+      <w:r>
+        <w:rPr>
+          <w:lang w:eastAsia="en-US"/>
+        </w:rPr>
+        <w:t>many</w:t>
+      </w:r>
+      <w:r>
+        <w:rPr>
+          <w:lang w:eastAsia="en-US"/>
+        </w:rPr>
+        <w:t xml:space="preserve"> as possible</w:t>
       </w:r>
       <w:r>
         <w:rPr>
@@ -27583,7 +27964,19 @@
         <w:rPr>
           <w:lang w:eastAsia="en-US"/>
         </w:rPr>
-        <w:t xml:space="preserve"> measures the percentage of the positive class accurately predicted by the model out of all the positive class in the dataset. </w:t>
+        <w:t xml:space="preserve"> measures the percentage of the positive class accurately predicted by the model out of all the positive class</w:t>
+      </w:r>
+      <w:r>
+        <w:rPr>
+          <w:lang w:eastAsia="en-US"/>
+        </w:rPr>
+        <w:t>es</w:t>
+      </w:r>
+      <w:r>
+        <w:rPr>
+          <w:lang w:eastAsia="en-US"/>
+        </w:rPr>
+        <w:t xml:space="preserve"> in the dataset. </w:t>
       </w:r>
       <w:r>
         <w:rPr>
@@ -27991,7 +28384,21 @@
           <w:rFonts w:ascii="Times New Roman" w:hAnsi="Times New Roman" w:cs="Times New Roman"/>
           <w:color w:val="FF0000"/>
         </w:rPr>
-        <w:t xml:space="preserve">*Instead of the predicted class, we use the predicted probability here. </w:t>
+        <w:t xml:space="preserve">*Instead of the predicted class, we use the </w:t>
+      </w:r>
+      <w:r>
+        <w:rPr>
+          <w:rFonts w:ascii="Times New Roman" w:hAnsi="Times New Roman" w:cs="Times New Roman"/>
+          <w:color w:val="FF0000"/>
+        </w:rPr>
+        <w:t>prediction scores</w:t>
+      </w:r>
+      <w:r>
+        <w:rPr>
+          <w:rFonts w:ascii="Times New Roman" w:hAnsi="Times New Roman" w:cs="Times New Roman"/>
+          <w:color w:val="FF0000"/>
+        </w:rPr>
+        <w:t xml:space="preserve"> here. </w:t>
       </w:r>
     </w:p>
     <w:p>
@@ -28082,7 +28489,16 @@
         <w:t>ROC_AUC</w:t>
       </w:r>
       <w:r>
-        <w:t>, positive in top 20%, positive in top 50%</w:t>
+        <w:t xml:space="preserve">, </w:t>
+      </w:r>
+      <w:r>
+        <w:t>Target in top 20%</w:t>
+      </w:r>
+      <w:r>
+        <w:t xml:space="preserve">, </w:t>
+      </w:r>
+      <w:r>
+        <w:t>Target in top 50%</w:t>
       </w:r>
       <w:r>
         <w:t xml:space="preserve"> </w:t>
@@ -28091,18 +28507,13 @@
         <w:t xml:space="preserve">and </w:t>
       </w:r>
       <w:r>
-        <w:t xml:space="preserve">Cumulative </w:t>
-      </w:r>
-      <w:proofErr w:type="spellStart"/>
-      <w:r>
-        <w:t>Lift</w:t>
-      </w:r>
-      <w:r>
-        <w:t>for</w:t>
-      </w:r>
-      <w:proofErr w:type="spellEnd"/>
-      <w:r>
-        <w:t xml:space="preserve"> each model.</w:t>
+        <w:t>Cumulative Lift</w:t>
+      </w:r>
+      <w:r>
+        <w:t xml:space="preserve"> </w:t>
+      </w:r>
+      <w:r>
+        <w:t>for each model.</w:t>
       </w:r>
       <w:r>
         <w:t xml:space="preserve"> Additionally, </w:t>
@@ -28169,13 +28580,19 @@
         <w:t>ROC_AUC</w:t>
       </w:r>
       <w:r>
-        <w:t>, positive in top 20%,</w:t>
+        <w:t xml:space="preserve">, </w:t>
+      </w:r>
+      <w:r>
+        <w:t>Target in top 20%</w:t>
+      </w:r>
+      <w:r>
+        <w:t>,</w:t>
       </w:r>
       <w:r>
         <w:t xml:space="preserve"> </w:t>
       </w:r>
       <w:r>
-        <w:t>positive in top 50%</w:t>
+        <w:t>Target in top 50%</w:t>
       </w:r>
       <w:r>
         <w:t xml:space="preserve"> </w:t>
@@ -28342,25 +28759,7 @@
           <w:iCs/>
           <w:color w:val="000000"/>
         </w:rPr>
-        <w:t>Precision, Recall, F1score, ROC_AUC, Positive in top 20%, Positive in top 50%</w:t>
-      </w:r>
-      <w:r>
-        <w:rPr>
-          <w:color w:val="000000"/>
-        </w:rPr>
-        <w:t xml:space="preserve">, these 6 metrics for the 10 models </w:t>
-      </w:r>
-      <w:r>
-        <w:rPr>
-          <w:color w:val="000000"/>
-        </w:rPr>
-        <w:t>on Testing set could be found from</w:t>
-      </w:r>
-      <w:r>
-        <w:rPr>
-          <w:color w:val="000000"/>
-        </w:rPr>
-        <w:t xml:space="preserve"> </w:t>
+        <w:t xml:space="preserve">Precision, Recall, F1score, ROC_AUC, </w:t>
       </w:r>
       <w:r>
         <w:rPr>
@@ -28368,6 +28767,48 @@
           <w:iCs/>
           <w:color w:val="000000"/>
         </w:rPr>
+        <w:t>Target in top 20%</w:t>
+      </w:r>
+      <w:r>
+        <w:rPr>
+          <w:i/>
+          <w:iCs/>
+          <w:color w:val="000000"/>
+        </w:rPr>
+        <w:t xml:space="preserve">, </w:t>
+      </w:r>
+      <w:r>
+        <w:rPr>
+          <w:i/>
+          <w:iCs/>
+          <w:color w:val="000000"/>
+        </w:rPr>
+        <w:t>Target in top 50%</w:t>
+      </w:r>
+      <w:r>
+        <w:rPr>
+          <w:color w:val="000000"/>
+        </w:rPr>
+        <w:t xml:space="preserve">, these 6 metrics for the 10 models </w:t>
+      </w:r>
+      <w:r>
+        <w:rPr>
+          <w:color w:val="000000"/>
+        </w:rPr>
+        <w:t>on Testing set could be found from</w:t>
+      </w:r>
+      <w:r>
+        <w:rPr>
+          <w:color w:val="000000"/>
+        </w:rPr>
+        <w:t xml:space="preserve"> </w:t>
+      </w:r>
+      <w:r>
+        <w:rPr>
+          <w:i/>
+          <w:iCs/>
+          <w:color w:val="000000"/>
+        </w:rPr>
         <w:t>Table 6.4.</w:t>
       </w:r>
     </w:p>
@@ -28445,7 +28886,23 @@
           <w:iCs/>
           <w:lang w:eastAsia="en-US"/>
         </w:rPr>
-        <w:t xml:space="preserve"> (sorted by Positive in top 20%)</w:t>
+        <w:t xml:space="preserve"> (sorted by </w:t>
+      </w:r>
+      <w:r>
+        <w:rPr>
+          <w:i/>
+          <w:iCs/>
+          <w:lang w:eastAsia="en-US"/>
+        </w:rPr>
+        <w:t>Target in top 20%</w:t>
+      </w:r>
+      <w:r>
+        <w:rPr>
+          <w:i/>
+          <w:iCs/>
+          <w:lang w:eastAsia="en-US"/>
+        </w:rPr>
+        <w:t>)</w:t>
       </w:r>
     </w:p>
     <w:tbl>
@@ -30754,14 +31211,7 @@
         <w:rPr>
           <w:lang w:eastAsia="en-US"/>
         </w:rPr>
-        <w:t xml:space="preserve"> Testing </w:t>
-      </w:r>
-      <w:proofErr w:type="gramStart"/>
-      <w:r>
-        <w:rPr>
-          <w:lang w:eastAsia="en-US"/>
-        </w:rPr>
-        <w:t>se</w:t>
+        <w:t xml:space="preserve"> Testing se</w:t>
       </w:r>
       <w:r>
         <w:rPr>
@@ -30773,22 +31223,8 @@
         <w:rPr>
           <w:lang w:eastAsia="en-US"/>
         </w:rPr>
-        <w:t>.</w:t>
-      </w:r>
-      <w:proofErr w:type="gramEnd"/>
-      <w:r>
-        <w:rPr>
-          <w:lang w:eastAsia="en-US"/>
-        </w:rPr>
         <w:t xml:space="preserve"> </w:t>
       </w:r>
-    </w:p>
-    <w:p>
-      <w:pPr>
-        <w:rPr>
-          <w:lang w:eastAsia="en-US"/>
-        </w:rPr>
-      </w:pPr>
       <w:proofErr w:type="spellStart"/>
       <w:r>
         <w:rPr>
@@ -30905,7 +31341,37 @@
         <w:rPr>
           <w:lang w:eastAsia="en-US"/>
         </w:rPr>
-        <w:t xml:space="preserve"> models scored poorly in terms of Recall and Precision. This is due to the class imbalance issue we mentioned in previous section. In the case of this dataset, the negative class is roughly about 6 times more than the positive class. While models are fed with this type of imbalanced data, to ensure model accuracy, the models are going to </w:t>
+        <w:t xml:space="preserve"> models scored poorly in terms of Recall. This is due to the class imbalance issue </w:t>
+      </w:r>
+      <w:r>
+        <w:rPr>
+          <w:lang w:eastAsia="en-US"/>
+        </w:rPr>
+        <w:t>that</w:t>
+      </w:r>
+      <w:r>
+        <w:rPr>
+          <w:lang w:eastAsia="en-US"/>
+        </w:rPr>
+        <w:t xml:space="preserve"> </w:t>
+      </w:r>
+      <w:r>
+        <w:rPr>
+          <w:lang w:eastAsia="en-US"/>
+        </w:rPr>
+        <w:t>we</w:t>
+      </w:r>
+      <w:r>
+        <w:rPr>
+          <w:lang w:eastAsia="en-US"/>
+        </w:rPr>
+        <w:t xml:space="preserve"> have</w:t>
+      </w:r>
+      <w:r>
+        <w:rPr>
+          <w:lang w:eastAsia="en-US"/>
+        </w:rPr>
+        <w:t xml:space="preserve"> mentioned in previous section. In the case of this dataset, the negative class is roughly about 6 times more than the positive class. While models are fed with this type of imbalanced data, to ensure model accuracy, the models are going to </w:t>
       </w:r>
       <w:r>
         <w:rPr>
@@ -31261,6 +31727,72 @@
         </w:rPr>
         <w:t>.”</w:t>
       </w:r>
+      <w:r>
+        <w:rPr>
+          <w:lang w:eastAsia="en-US"/>
+        </w:rPr>
+        <w:t xml:space="preserve"> </w:t>
+      </w:r>
+      <w:r>
+        <w:rPr>
+          <w:lang w:eastAsia="en-US"/>
+        </w:rPr>
+        <w:t>SMOTE works by selecting examples that are close in the feature space, drawing a line between the examples in the feature space and drawing a new sample at a point along that line.</w:t>
+      </w:r>
+      <w:r>
+        <w:rPr>
+          <w:lang w:eastAsia="en-US"/>
+        </w:rPr>
+        <w:t xml:space="preserve"> </w:t>
+      </w:r>
+      <w:r>
+        <w:rPr>
+          <w:lang w:eastAsia="en-US"/>
+        </w:rPr>
+        <w:t>Specifically, a random example from the minority class is first chosen. Then </w:t>
+      </w:r>
+      <w:r>
+        <w:rPr>
+          <w:i/>
+          <w:iCs/>
+          <w:lang w:eastAsia="en-US"/>
+        </w:rPr>
+        <w:t>k</w:t>
+      </w:r>
+      <w:r>
+        <w:rPr>
+          <w:lang w:eastAsia="en-US"/>
+        </w:rPr>
+        <w:t> of the nearest neighbors for that example are found (typically </w:t>
+      </w:r>
+      <w:r>
+        <w:rPr>
+          <w:i/>
+          <w:iCs/>
+          <w:lang w:eastAsia="en-US"/>
+        </w:rPr>
+        <w:t>k=5</w:t>
+      </w:r>
+      <w:r>
+        <w:rPr>
+          <w:lang w:eastAsia="en-US"/>
+        </w:rPr>
+        <w:t xml:space="preserve">). A randomly selected neighbor is </w:t>
+      </w:r>
+      <w:proofErr w:type="gramStart"/>
+      <w:r>
+        <w:rPr>
+          <w:lang w:eastAsia="en-US"/>
+        </w:rPr>
+        <w:t>chosen</w:t>
+      </w:r>
+      <w:proofErr w:type="gramEnd"/>
+      <w:r>
+        <w:rPr>
+          <w:lang w:eastAsia="en-US"/>
+        </w:rPr>
+        <w:t xml:space="preserve"> and a synthetic example is created at a randomly selected point between the two examples in feature space.</w:t>
+      </w:r>
     </w:p>
     <w:p>
       <w:pPr>
@@ -31272,7 +31804,43 @@
         <w:rPr>
           <w:lang w:eastAsia="en-US"/>
         </w:rPr>
-        <w:t>SMOTE works by selecting examples that are close in the feature space, drawing a line between the examples in the feature space and drawing a new sample at a point along that line.</w:t>
+        <w:t xml:space="preserve">  </w:t>
+      </w:r>
+      <w:r>
+        <w:rPr>
+          <w:lang w:eastAsia="en-US"/>
+        </w:rPr>
+        <w:t xml:space="preserve">In this section we </w:t>
+      </w:r>
+      <w:r>
+        <w:rPr>
+          <w:lang w:eastAsia="en-US"/>
+        </w:rPr>
+        <w:t xml:space="preserve">applied SMOTE only to the train folds in the 5 Folds </w:t>
+      </w:r>
+      <w:r>
+        <w:rPr>
+          <w:lang w:eastAsia="en-US"/>
+        </w:rPr>
+        <w:t>Cross Validation</w:t>
+      </w:r>
+      <w:r>
+        <w:rPr>
+          <w:lang w:eastAsia="en-US"/>
+        </w:rPr>
+        <w:t xml:space="preserve"> using the Training set (70%), because we want the test folds to approximate the data distribution in practice. After applying SMOTE to each train fold, the ratio of the majority class (non-Target enrollee) and minority class (Target enrollee) decreased </w:t>
+      </w:r>
+      <w:r>
+        <w:rPr>
+          <w:lang w:eastAsia="en-US"/>
+        </w:rPr>
+        <w:t xml:space="preserve">from 6:1 </w:t>
+      </w:r>
+      <w:r>
+        <w:rPr>
+          <w:lang w:eastAsia="en-US"/>
+        </w:rPr>
+        <w:t xml:space="preserve">to 1:1.   </w:t>
       </w:r>
     </w:p>
     <w:p>
@@ -31285,104 +31853,12 @@
         <w:rPr>
           <w:lang w:eastAsia="en-US"/>
         </w:rPr>
-        <w:t>Specifically, a random example from the minority class is first chosen. Then </w:t>
-      </w:r>
-      <w:r>
-        <w:rPr>
-          <w:i/>
-          <w:iCs/>
-          <w:lang w:eastAsia="en-US"/>
-        </w:rPr>
-        <w:t>k</w:t>
-      </w:r>
-      <w:r>
-        <w:rPr>
-          <w:lang w:eastAsia="en-US"/>
-        </w:rPr>
-        <w:t> of the nearest neighbors for that example are found (typically </w:t>
-      </w:r>
-      <w:r>
-        <w:rPr>
-          <w:i/>
-          <w:iCs/>
-          <w:lang w:eastAsia="en-US"/>
-        </w:rPr>
-        <w:t>k=5</w:t>
-      </w:r>
-      <w:r>
-        <w:rPr>
-          <w:lang w:eastAsia="en-US"/>
-        </w:rPr>
-        <w:t xml:space="preserve">). A randomly selected neighbor is </w:t>
-      </w:r>
-      <w:proofErr w:type="gramStart"/>
-      <w:r>
-        <w:rPr>
-          <w:lang w:eastAsia="en-US"/>
-        </w:rPr>
-        <w:t>chosen</w:t>
-      </w:r>
-      <w:proofErr w:type="gramEnd"/>
-      <w:r>
-        <w:rPr>
-          <w:lang w:eastAsia="en-US"/>
-        </w:rPr>
-        <w:t xml:space="preserve"> and a synthetic example is created at a randomly selected point between the two examples in feature space.</w:t>
-      </w:r>
-    </w:p>
-    <w:p>
-      <w:pPr>
-        <w:rPr>
-          <w:lang w:eastAsia="en-US"/>
-        </w:rPr>
-      </w:pPr>
-      <w:r>
-        <w:rPr>
-          <w:lang w:eastAsia="en-US"/>
-        </w:rPr>
         <w:t xml:space="preserve">  </w:t>
       </w:r>
       <w:r>
         <w:rPr>
           <w:lang w:eastAsia="en-US"/>
         </w:rPr>
-        <w:t xml:space="preserve">In this section we </w:t>
-      </w:r>
-      <w:r>
-        <w:rPr>
-          <w:lang w:eastAsia="en-US"/>
-        </w:rPr>
-        <w:t xml:space="preserve">applied SMOTE only to the train folds in the 5 Folds cross validation using the Training set (70%), because we want the test folds to approximate the data distribution in practice. After applying SMOTE to each train fold, the ratio of the majority class (non-Target enrollee) and minority class (Target enrollee) decreased </w:t>
-      </w:r>
-      <w:r>
-        <w:rPr>
-          <w:lang w:eastAsia="en-US"/>
-        </w:rPr>
-        <w:t xml:space="preserve">from 6:1 </w:t>
-      </w:r>
-      <w:r>
-        <w:rPr>
-          <w:lang w:eastAsia="en-US"/>
-        </w:rPr>
-        <w:t xml:space="preserve">to 1:1.   </w:t>
-      </w:r>
-    </w:p>
-    <w:p>
-      <w:pPr>
-        <w:rPr>
-          <w:lang w:eastAsia="en-US"/>
-        </w:rPr>
-      </w:pPr>
-      <w:r>
-        <w:rPr>
-          <w:lang w:eastAsia="en-US"/>
-        </w:rPr>
-        <w:t xml:space="preserve">  </w:t>
-      </w:r>
-      <w:r>
-        <w:rPr>
-          <w:lang w:eastAsia="en-US"/>
-        </w:rPr>
         <w:t xml:space="preserve">Then we tested the SMOTE </w:t>
       </w:r>
       <w:r>
@@ -31395,7 +31871,19 @@
         <w:rPr>
           <w:lang w:eastAsia="en-US"/>
         </w:rPr>
-        <w:t xml:space="preserve">models on the Training set(70%) and Testing set (30%), </w:t>
+        <w:t>models on the Training set</w:t>
+      </w:r>
+      <w:r>
+        <w:rPr>
+          <w:lang w:eastAsia="en-US"/>
+        </w:rPr>
+        <w:t xml:space="preserve"> </w:t>
+      </w:r>
+      <w:r>
+        <w:rPr>
+          <w:lang w:eastAsia="en-US"/>
+        </w:rPr>
+        <w:t xml:space="preserve">(70%) and Testing set (30%), </w:t>
       </w:r>
       <w:r>
         <w:rPr>
@@ -31586,25 +32074,7 @@
           <w:iCs/>
           <w:color w:val="000000"/>
         </w:rPr>
-        <w:t>Precision, Recall, F1score, ROC_AUC, Positive in top 20%, Positive in top 50%</w:t>
-      </w:r>
-      <w:r>
-        <w:rPr>
-          <w:color w:val="000000"/>
-        </w:rPr>
-        <w:t xml:space="preserve">, these 6 metrics for the 10 models </w:t>
-      </w:r>
-      <w:r>
-        <w:rPr>
-          <w:color w:val="000000"/>
-        </w:rPr>
-        <w:t>on Testing set could be found from</w:t>
-      </w:r>
-      <w:r>
-        <w:rPr>
-          <w:color w:val="000000"/>
-        </w:rPr>
-        <w:t xml:space="preserve"> </w:t>
+        <w:t xml:space="preserve">Precision, Recall, F1score, ROC_AUC, </w:t>
       </w:r>
       <w:r>
         <w:rPr>
@@ -31612,7 +32082,7 @@
           <w:iCs/>
           <w:color w:val="000000"/>
         </w:rPr>
-        <w:t>Table 6.</w:t>
+        <w:t>Target in top 20%</w:t>
       </w:r>
       <w:r>
         <w:rPr>
@@ -31620,6 +32090,48 @@
           <w:iCs/>
           <w:color w:val="000000"/>
         </w:rPr>
+        <w:t xml:space="preserve">, </w:t>
+      </w:r>
+      <w:r>
+        <w:rPr>
+          <w:i/>
+          <w:iCs/>
+          <w:color w:val="000000"/>
+        </w:rPr>
+        <w:t>Target in top 50%</w:t>
+      </w:r>
+      <w:r>
+        <w:rPr>
+          <w:color w:val="000000"/>
+        </w:rPr>
+        <w:t xml:space="preserve">, these 6 metrics for the 10 models </w:t>
+      </w:r>
+      <w:r>
+        <w:rPr>
+          <w:color w:val="000000"/>
+        </w:rPr>
+        <w:t>on Testing set could be found from</w:t>
+      </w:r>
+      <w:r>
+        <w:rPr>
+          <w:color w:val="000000"/>
+        </w:rPr>
+        <w:t xml:space="preserve"> </w:t>
+      </w:r>
+      <w:r>
+        <w:rPr>
+          <w:i/>
+          <w:iCs/>
+          <w:color w:val="000000"/>
+        </w:rPr>
+        <w:t>Table 6.</w:t>
+      </w:r>
+      <w:r>
+        <w:rPr>
+          <w:i/>
+          <w:iCs/>
+          <w:color w:val="000000"/>
+        </w:rPr>
         <w:t>5</w:t>
       </w:r>
     </w:p>
@@ -31693,7 +32205,23 @@
           <w:iCs/>
           <w:lang w:eastAsia="en-US"/>
         </w:rPr>
-        <w:t xml:space="preserve"> (sorted by Positive in top 20%)</w:t>
+        <w:t xml:space="preserve"> (sorted by </w:t>
+      </w:r>
+      <w:r>
+        <w:rPr>
+          <w:i/>
+          <w:iCs/>
+          <w:lang w:eastAsia="en-US"/>
+        </w:rPr>
+        <w:t>Target in top 20%</w:t>
+      </w:r>
+      <w:r>
+        <w:rPr>
+          <w:i/>
+          <w:iCs/>
+          <w:lang w:eastAsia="en-US"/>
+        </w:rPr>
+        <w:t>)</w:t>
       </w:r>
     </w:p>
     <w:tbl>
@@ -33925,7 +34453,19 @@
         <w:rPr>
           <w:lang w:eastAsia="en-US"/>
         </w:rPr>
-        <w:t xml:space="preserve"> the model to the Testing set, Recalls of some of the models drastically improved. For instance, Logistic Regression</w:t>
+        <w:t xml:space="preserve"> the model </w:t>
+      </w:r>
+      <w:r>
+        <w:rPr>
+          <w:lang w:eastAsia="en-US"/>
+        </w:rPr>
+        <w:t>on</w:t>
+      </w:r>
+      <w:r>
+        <w:rPr>
+          <w:lang w:eastAsia="en-US"/>
+        </w:rPr>
+        <w:t xml:space="preserve"> the Testing set, Recalls of some of the models drastically improved. For instance, Logistic Regression</w:t>
       </w:r>
       <w:r>
         <w:rPr>
@@ -33949,13 +34489,31 @@
         <w:rPr>
           <w:lang w:eastAsia="en-US"/>
         </w:rPr>
-        <w:t>, before oversampling there was no Target enrollee being predicted by these two models</w:t>
-      </w:r>
-      <w:r>
-        <w:rPr>
-          <w:lang w:eastAsia="en-US"/>
-        </w:rPr>
-        <w:t xml:space="preserve"> (Recall was zero). </w:t>
+        <w:t xml:space="preserve"> before oversampling</w:t>
+      </w:r>
+      <w:r>
+        <w:rPr>
+          <w:lang w:eastAsia="en-US"/>
+        </w:rPr>
+        <w:t>, predicted zero</w:t>
+      </w:r>
+      <w:r>
+        <w:rPr>
+          <w:lang w:eastAsia="en-US"/>
+        </w:rPr>
+        <w:t xml:space="preserve"> Target enrollee</w:t>
+      </w:r>
+      <w:r>
+        <w:rPr>
+          <w:lang w:eastAsia="en-US"/>
+        </w:rPr>
+        <w:t xml:space="preserve"> </w:t>
+      </w:r>
+      <w:r>
+        <w:rPr>
+          <w:lang w:eastAsia="en-US"/>
+        </w:rPr>
+        <w:t xml:space="preserve">(Recall was zero). </w:t>
       </w:r>
       <w:r>
         <w:rPr>
@@ -33986,6 +34544,12 @@
           <w:lang w:eastAsia="en-US"/>
         </w:rPr>
         <w:t>Gaussian Naïve Bayes</w:t>
+      </w:r>
+      <w:r>
+        <w:rPr>
+          <w:lang w:eastAsia="en-US"/>
+        </w:rPr>
+        <w:t xml:space="preserve"> (GNB)</w:t>
       </w:r>
       <w:r>
         <w:rPr>
@@ -37373,6 +37937,7 @@
                 <w:color w:val="000000"/>
                 <w:sz w:val="21"/>
                 <w:szCs w:val="21"/>
+                <w:highlight w:val="yellow"/>
               </w:rPr>
               <w:t>262</w:t>
             </w:r>
@@ -37381,6 +37946,7 @@
                 <w:color w:val="000000"/>
                 <w:sz w:val="21"/>
                 <w:szCs w:val="21"/>
+                <w:highlight w:val="yellow"/>
               </w:rPr>
               <w:t xml:space="preserve"> </w:t>
             </w:r>
@@ -37389,6 +37955,7 @@
                 <w:color w:val="000000"/>
                 <w:sz w:val="21"/>
                 <w:szCs w:val="21"/>
+                <w:highlight w:val="yellow"/>
               </w:rPr>
               <w:t>(LR)</w:t>
             </w:r>
@@ -37418,7 +37985,7 @@
             </w:pPr>
             <w:r>
               <w:rPr>
-                <w:color w:val="000000"/>
+                <w:color w:val="FF0000"/>
                 <w:sz w:val="21"/>
                 <w:szCs w:val="21"/>
               </w:rPr>
@@ -37426,7 +37993,7 @@
             </w:r>
             <w:r>
               <w:rPr>
-                <w:color w:val="000000"/>
+                <w:color w:val="FF0000"/>
                 <w:sz w:val="21"/>
                 <w:szCs w:val="21"/>
               </w:rPr>
@@ -37434,7 +38001,7 @@
             </w:r>
             <w:r>
               <w:rPr>
-                <w:color w:val="000000"/>
+                <w:color w:val="FF0000"/>
                 <w:sz w:val="21"/>
                 <w:szCs w:val="21"/>
               </w:rPr>
@@ -38536,7 +39103,25 @@
                 <w:sz w:val="22"/>
                 <w:szCs w:val="22"/>
               </w:rPr>
-              <w:t>TN: 491</w:t>
+              <w:t>T</w:t>
+            </w:r>
+            <w:r>
+              <w:rPr>
+                <w:rFonts w:ascii="Calibri" w:hAnsi="Calibri" w:cs="Calibri"/>
+                <w:color w:val="000000"/>
+                <w:sz w:val="22"/>
+                <w:szCs w:val="22"/>
+              </w:rPr>
+              <w:t>P</w:t>
+            </w:r>
+            <w:r>
+              <w:rPr>
+                <w:rFonts w:ascii="Calibri" w:hAnsi="Calibri" w:cs="Calibri"/>
+                <w:color w:val="000000"/>
+                <w:sz w:val="22"/>
+                <w:szCs w:val="22"/>
+              </w:rPr>
+              <w:t>: 491</w:t>
             </w:r>
           </w:p>
         </w:tc>
@@ -38795,7 +39380,19 @@
         <w:rPr>
           <w:lang w:eastAsia="en-US"/>
         </w:rPr>
-        <w:t>Now let’s take a look at the model that could capture the most Target enrollees in the top 50% from the Testing data. This will be model Gradient Boosting before oversampling, which captured 493 Target enrollees in the top 50% of Testing set. In this case what we would do is provide the top 50% list to the recruiting team, this list contains as we explained previously, 2754 Enrollees</w:t>
+        <w:t xml:space="preserve">Now let’s take a look at the model that could capture the most Target enrollees in the top 50% from the Testing data. This will be model Gradient Boosting before oversampling, which captured 493 Target enrollees in the top 50% of Testing set. In this case what we would do is provide the top 50% list to the recruiting team, this list contains as we explained previously, 2754 </w:t>
+      </w:r>
+      <w:r>
+        <w:rPr>
+          <w:lang w:eastAsia="en-US"/>
+        </w:rPr>
+        <w:t>e</w:t>
+      </w:r>
+      <w:r>
+        <w:rPr>
+          <w:lang w:eastAsia="en-US"/>
+        </w:rPr>
+        <w:t>nrollees</w:t>
       </w:r>
       <w:r>
         <w:rPr>
@@ -38920,7 +39517,15 @@
           <w:sz w:val="24"/>
           <w:szCs w:val="24"/>
         </w:rPr>
-        <w:t xml:space="preserve">But when the dataset has high degree of feature overlap between classes, applying oversampling method may consequently cause an increase in False Positive classes. </w:t>
+        <w:t>But when the dataset has high degree of feature overlap between classes, applying oversampling method may consequently cause an increase in False Positive classes</w:t>
+      </w:r>
+      <w:r>
+        <w:rPr>
+          <w:rFonts w:ascii="Times New Roman" w:hAnsi="Times New Roman" w:cs="Times New Roman"/>
+          <w:sz w:val="24"/>
+          <w:szCs w:val="24"/>
+        </w:rPr>
+        <w:t xml:space="preserve"> (Precision will decrease).</w:t>
       </w:r>
     </w:p>
     <w:p>
@@ -39144,19 +39749,7 @@
           <w:iCs/>
           <w:color w:val="000000"/>
         </w:rPr>
-        <w:t>Precision, Recall, F1score, ROC_AUC, Positive in top 20%, Positive in top 50%</w:t>
-      </w:r>
-      <w:r>
-        <w:rPr>
-          <w:color w:val="000000"/>
-        </w:rPr>
-        <w:t xml:space="preserve"> </w:t>
-      </w:r>
-      <w:r>
-        <w:rPr>
-          <w:color w:val="000000"/>
-        </w:rPr>
-        <w:t>before and after SMOTE oversampling are provided in</w:t>
+        <w:t xml:space="preserve">Precision, Recall, F1score, ROC_AUC, </w:t>
       </w:r>
       <w:r>
         <w:rPr>
@@ -39164,7 +39757,7 @@
           <w:iCs/>
           <w:color w:val="000000"/>
         </w:rPr>
-        <w:t xml:space="preserve"> </w:t>
+        <w:t>Target in top 20%</w:t>
       </w:r>
       <w:r>
         <w:rPr>
@@ -39172,33 +39765,7 @@
           <w:iCs/>
           <w:color w:val="000000"/>
         </w:rPr>
-        <w:t>Table 6.8.</w:t>
-      </w:r>
-    </w:p>
-    <w:p>
-      <w:pPr>
-        <w:rPr>
-          <w:color w:val="000000"/>
-        </w:rPr>
-      </w:pPr>
-      <w:r>
-        <w:rPr>
-          <w:color w:val="000000"/>
-        </w:rPr>
-        <w:t>Cumulative Lift</w:t>
-      </w:r>
-      <w:r>
-        <w:rPr>
-          <w:rStyle w:val="FootnoteReference"/>
-          <w:color w:val="000000"/>
-        </w:rPr>
-        <w:footnoteReference w:id="2"/>
-      </w:r>
-      <w:r>
-        <w:rPr>
-          <w:color w:val="000000"/>
-        </w:rPr>
-        <w:t>plot before and after</w:t>
+        <w:t xml:space="preserve">, </w:t>
       </w:r>
       <w:r>
         <w:rPr>
@@ -39206,13 +39773,19 @@
           <w:iCs/>
           <w:color w:val="000000"/>
         </w:rPr>
+        <w:t>Target in top 50%</w:t>
+      </w:r>
+      <w:r>
+        <w:rPr>
+          <w:color w:val="000000"/>
+        </w:rPr>
         <w:t xml:space="preserve"> </w:t>
       </w:r>
       <w:r>
         <w:rPr>
           <w:color w:val="000000"/>
         </w:rPr>
-        <w:t>SMOTE oversampling are provided</w:t>
+        <w:t>before and after SMOTE oversampling are provided in</w:t>
       </w:r>
       <w:r>
         <w:rPr>
@@ -39220,13 +39793,75 @@
           <w:iCs/>
           <w:color w:val="000000"/>
         </w:rPr>
+        <w:t xml:space="preserve"> </w:t>
+      </w:r>
+      <w:r>
+        <w:rPr>
+          <w:i/>
+          <w:iCs/>
+          <w:color w:val="000000"/>
+        </w:rPr>
+        <w:t>Table 6.8.</w:t>
+      </w:r>
+    </w:p>
+    <w:p>
+      <w:pPr>
+        <w:rPr>
+          <w:color w:val="000000"/>
+        </w:rPr>
+      </w:pPr>
+      <w:r>
+        <w:rPr>
+          <w:color w:val="000000"/>
+        </w:rPr>
+        <w:t>Cumulative Lift</w:t>
+      </w:r>
+      <w:r>
+        <w:rPr>
+          <w:rStyle w:val="FootnoteReference"/>
+          <w:color w:val="000000"/>
+        </w:rPr>
+        <w:footnoteReference w:id="2"/>
+      </w:r>
+      <w:r>
+        <w:rPr>
+          <w:color w:val="000000"/>
+        </w:rPr>
+        <w:t>plot before and after</w:t>
+      </w:r>
+      <w:r>
+        <w:rPr>
+          <w:i/>
+          <w:iCs/>
+          <w:color w:val="000000"/>
+        </w:rPr>
+        <w:t xml:space="preserve"> </w:t>
+      </w:r>
+      <w:r>
+        <w:rPr>
+          <w:color w:val="000000"/>
+        </w:rPr>
+        <w:t>SMOTE oversampling are provided</w:t>
+      </w:r>
+      <w:r>
+        <w:rPr>
+          <w:i/>
+          <w:iCs/>
+          <w:color w:val="000000"/>
+        </w:rPr>
         <w:t xml:space="preserve"> in Figure 6.2. </w:t>
       </w:r>
       <w:r>
         <w:rPr>
           <w:color w:val="000000"/>
         </w:rPr>
-        <w:t>Predicted probability distribution before and after SMOTE oversampling are provided in</w:t>
+        <w:t>Prediction scores</w:t>
+      </w:r>
+      <w:r>
+        <w:rPr>
+          <w:color w:val="000000"/>
+        </w:rPr>
+        <w:t xml:space="preserve"> distribution before and after SMOTE oversampling are provided in</w:t>
       </w:r>
       <w:r>
         <w:rPr>
@@ -40486,7 +41121,15 @@
           <w:iCs/>
           <w:lang w:eastAsia="en-US"/>
         </w:rPr>
-        <w:t>predicted probability distribution</w:t>
+        <w:t>prediction scores</w:t>
+      </w:r>
+      <w:r>
+        <w:rPr>
+          <w:i/>
+          <w:iCs/>
+          <w:lang w:eastAsia="en-US"/>
+        </w:rPr>
+        <w:t xml:space="preserve"> distribution</w:t>
       </w:r>
       <w:r>
         <w:rPr>
@@ -40698,39 +41341,7 @@
         <w:rPr>
           <w:color w:val="000000"/>
         </w:rPr>
-        <w:t xml:space="preserve"> Thus, </w:t>
-      </w:r>
-      <w:r>
-        <w:rPr>
-          <w:color w:val="000000"/>
-        </w:rPr>
-        <w:t xml:space="preserve">our conclusion after this section’s study </w:t>
-      </w:r>
-      <w:proofErr w:type="gramStart"/>
-      <w:r>
-        <w:rPr>
-          <w:color w:val="000000"/>
-        </w:rPr>
-        <w:t>is:</w:t>
-      </w:r>
-      <w:proofErr w:type="gramEnd"/>
-      <w:r>
-        <w:rPr>
-          <w:color w:val="000000"/>
-        </w:rPr>
-        <w:t xml:space="preserve"> oversampling the dataset in our case doesn’t </w:t>
-      </w:r>
-      <w:r>
-        <w:rPr>
-          <w:color w:val="000000"/>
-        </w:rPr>
-        <w:t>lead to a</w:t>
-      </w:r>
-      <w:r>
-        <w:rPr>
-          <w:color w:val="000000"/>
-        </w:rPr>
-        <w:t xml:space="preserve"> better result. </w:t>
+        <w:t xml:space="preserve"> </w:t>
       </w:r>
     </w:p>
     <w:p>
@@ -40805,13 +41416,20 @@
       <w:r>
         <w:t xml:space="preserve">both missing value and categorical variables. </w:t>
       </w:r>
-    </w:p>
-    <w:p>
-      <w:r>
-        <w:t xml:space="preserve">  </w:t>
-      </w:r>
-      <w:r>
-        <w:t>So here we want to ask another question, w</w:t>
+      <w:r>
+        <w:t xml:space="preserve">So here we want to ask </w:t>
+      </w:r>
+      <w:r>
+        <w:t>the second</w:t>
+      </w:r>
+      <w:r>
+        <w:t xml:space="preserve"> question</w:t>
+      </w:r>
+      <w:r>
+        <w:t xml:space="preserve">: </w:t>
+      </w:r>
+      <w:r>
+        <w:t>w</w:t>
       </w:r>
       <w:r>
         <w:t xml:space="preserve">ill the </w:t>
@@ -40888,7 +41506,19 @@
         <w:t xml:space="preserve">We will explore more about this </w:t>
       </w:r>
       <w:r>
-        <w:t xml:space="preserve">in the next section. </w:t>
+        <w:t>in the next</w:t>
+      </w:r>
+      <w:r>
+        <w:t xml:space="preserve"> 2</w:t>
+      </w:r>
+      <w:r>
+        <w:t xml:space="preserve"> section</w:t>
+      </w:r>
+      <w:r>
+        <w:t>s</w:t>
+      </w:r>
+      <w:r>
+        <w:t xml:space="preserve">. </w:t>
       </w:r>
     </w:p>
     <w:p/>
@@ -41149,7 +41779,15 @@
           <w:sz w:val="24"/>
           <w:szCs w:val="24"/>
         </w:rPr>
-        <w:t xml:space="preserve"> Classifier with default hyperparameter settings with 5 Folds Cross Validation</w:t>
+        <w:t xml:space="preserve"> Classifier with default hyperparameter settings with 5 Folds </w:t>
+      </w:r>
+      <w:r>
+        <w:rPr>
+          <w:rFonts w:ascii="Times New Roman" w:hAnsi="Times New Roman" w:cs="Times New Roman"/>
+          <w:sz w:val="24"/>
+          <w:szCs w:val="24"/>
+        </w:rPr>
+        <w:t>Cross Validation</w:t>
       </w:r>
       <w:r>
         <w:rPr>
@@ -41206,7 +41844,40 @@
           <w:sz w:val="24"/>
           <w:szCs w:val="24"/>
         </w:rPr>
-        <w:t>Precision, Recall, F1score, ROC_AUC, Positive in top 20%, Positive in top 50%</w:t>
+        <w:t xml:space="preserve">Precision, Recall, F1score, ROC_AUC, </w:t>
+      </w:r>
+      <w:r>
+        <w:rPr>
+          <w:rFonts w:ascii="Times New Roman" w:hAnsi="Times New Roman" w:cs="Times New Roman"/>
+          <w:i/>
+          <w:iCs/>
+          <w:color w:val="000000"/>
+          <w:sz w:val="24"/>
+          <w:szCs w:val="24"/>
+        </w:rPr>
+        <w:t>Target in top 20%</w:t>
+      </w:r>
+      <w:r>
+        <w:rPr>
+          <w:rFonts w:ascii="Times New Roman" w:hAnsi="Times New Roman" w:cs="Times New Roman"/>
+          <w:i/>
+          <w:iCs/>
+          <w:color w:val="000000"/>
+          <w:sz w:val="24"/>
+          <w:szCs w:val="24"/>
+        </w:rPr>
+        <w:t xml:space="preserve">, </w:t>
+      </w:r>
+      <w:r>
+        <w:rPr>
+          <w:rFonts w:ascii="Times New Roman" w:hAnsi="Times New Roman" w:cs="Times New Roman"/>
+          <w:i/>
+          <w:iCs/>
+          <w:color w:val="000000"/>
+          <w:sz w:val="24"/>
+          <w:szCs w:val="24"/>
+        </w:rPr>
+        <w:t>Target in top 50%</w:t>
       </w:r>
       <w:r>
         <w:rPr>
@@ -41375,15 +42046,20 @@
         </w:r>
         <w:proofErr w:type="spellEnd"/>
       </w:hyperlink>
-    </w:p>
-    <w:p>
-      <w:pPr>
-        <w:rPr>
-          <w:i/>
-          <w:iCs/>
+      <w:r>
+        <w:rPr>
+          <w:rStyle w:val="Hyperlink"/>
+          <w:rFonts w:eastAsiaTheme="minorHAnsi"/>
+        </w:rPr>
+        <w:t>.</w:t>
+      </w:r>
+      <w:r>
+        <w:rPr>
+          <w:rFonts w:eastAsiaTheme="minorHAnsi"/>
           <w:color w:val="000000"/>
         </w:rPr>
-      </w:pPr>
+        <w:t xml:space="preserve"> </w:t>
+      </w:r>
       <w:r>
         <w:rPr>
           <w:lang w:eastAsia="en-US"/>
@@ -42636,7 +43312,23 @@
           <w:iCs/>
           <w:lang w:eastAsia="en-US"/>
         </w:rPr>
-        <w:t xml:space="preserve"> model predicted probability distribution with missing value imputation and no missing value imputation</w:t>
+        <w:t xml:space="preserve"> model </w:t>
+      </w:r>
+      <w:r>
+        <w:rPr>
+          <w:i/>
+          <w:iCs/>
+          <w:lang w:eastAsia="en-US"/>
+        </w:rPr>
+        <w:t>prediction scores</w:t>
+      </w:r>
+      <w:r>
+        <w:rPr>
+          <w:i/>
+          <w:iCs/>
+          <w:lang w:eastAsia="en-US"/>
+        </w:rPr>
+        <w:t xml:space="preserve"> distribution with missing value imputation and no missing value imputation</w:t>
       </w:r>
     </w:p>
     <w:p>
@@ -43065,7 +43757,15 @@
           <w:sz w:val="24"/>
           <w:szCs w:val="24"/>
         </w:rPr>
-        <w:t xml:space="preserve"> Classifier with default hyperparameter settings with 5 Folds Cross Validation</w:t>
+        <w:t xml:space="preserve"> Classifier with default hyperparameter settings with 5 Folds </w:t>
+      </w:r>
+      <w:r>
+        <w:rPr>
+          <w:rFonts w:ascii="Times New Roman" w:hAnsi="Times New Roman" w:cs="Times New Roman"/>
+          <w:sz w:val="24"/>
+          <w:szCs w:val="24"/>
+        </w:rPr>
+        <w:t>Cross Validation</w:t>
       </w:r>
       <w:r>
         <w:rPr>
@@ -43130,7 +43830,51 @@
           <w:sz w:val="24"/>
           <w:szCs w:val="24"/>
         </w:rPr>
-        <w:t>Precision, Recall, F1score, ROC_AUC, Positive in top 20%, Positive in top 50%.</w:t>
+        <w:t xml:space="preserve">Precision, Recall, F1score, ROC_AUC, </w:t>
+      </w:r>
+      <w:r>
+        <w:rPr>
+          <w:rFonts w:ascii="Times New Roman" w:hAnsi="Times New Roman" w:cs="Times New Roman"/>
+          <w:i/>
+          <w:iCs/>
+          <w:color w:val="000000"/>
+          <w:sz w:val="24"/>
+          <w:szCs w:val="24"/>
+        </w:rPr>
+        <w:t>Target in top 20%</w:t>
+      </w:r>
+      <w:r>
+        <w:rPr>
+          <w:rFonts w:ascii="Times New Roman" w:hAnsi="Times New Roman" w:cs="Times New Roman"/>
+          <w:i/>
+          <w:iCs/>
+          <w:color w:val="000000"/>
+          <w:sz w:val="24"/>
+          <w:szCs w:val="24"/>
+        </w:rPr>
+        <w:t xml:space="preserve">, </w:t>
+      </w:r>
+      <w:r>
+        <w:rPr>
+          <w:rFonts w:ascii="Times New Roman" w:hAnsi="Times New Roman" w:cs="Times New Roman"/>
+          <w:i/>
+          <w:iCs/>
+          <w:color w:val="000000"/>
+          <w:sz w:val="24"/>
+          <w:szCs w:val="24"/>
+        </w:rPr>
+        <w:t>Target in top 50%</w:t>
+      </w:r>
+      <w:r>
+        <w:rPr>
+          <w:rFonts w:ascii="Times New Roman" w:hAnsi="Times New Roman" w:cs="Times New Roman"/>
+          <w:i/>
+          <w:iCs/>
+          <w:color w:val="000000"/>
+          <w:sz w:val="24"/>
+          <w:szCs w:val="24"/>
+        </w:rPr>
+        <w:t>.</w:t>
       </w:r>
     </w:p>
     <w:p>
@@ -44540,7 +45284,15 @@
           <w:iCs/>
           <w:lang w:eastAsia="en-US"/>
         </w:rPr>
-        <w:t>predicted probability distribution with data processing and no data processing</w:t>
+        <w:t>prediction scores</w:t>
+      </w:r>
+      <w:r>
+        <w:rPr>
+          <w:i/>
+          <w:iCs/>
+          <w:lang w:eastAsia="en-US"/>
+        </w:rPr>
+        <w:t xml:space="preserve"> distribution with data processing and no data processing</w:t>
       </w:r>
     </w:p>
     <w:p/>
@@ -44636,10 +45388,22 @@
         <w:t>a significant</w:t>
       </w:r>
       <w:r>
-        <w:t xml:space="preserve"> improvement in </w:t>
-      </w:r>
-      <w:r>
-        <w:t xml:space="preserve">Lift and </w:t>
+        <w:t xml:space="preserve"> improvement in</w:t>
+      </w:r>
+      <w:r>
+        <w:t xml:space="preserve"> Cumulative</w:t>
+      </w:r>
+      <w:r>
+        <w:t xml:space="preserve"> </w:t>
+      </w:r>
+      <w:r>
+        <w:t>Lift</w:t>
+      </w:r>
+      <w:r>
+        <w:t xml:space="preserve"> plot</w:t>
+      </w:r>
+      <w:r>
+        <w:t xml:space="preserve"> and </w:t>
       </w:r>
       <w:r>
         <w:t xml:space="preserve">all the other metrics. </w:t>
@@ -44896,7 +45660,7 @@
           <w:sz w:val="24"/>
           <w:szCs w:val="24"/>
         </w:rPr>
-        <w:t xml:space="preserve">We then train the model with 5 Folds cross validation </w:t>
+        <w:t xml:space="preserve">We then train the model with 5 Folds </w:t>
       </w:r>
       <w:r>
         <w:rPr>
@@ -44904,7 +45668,7 @@
           <w:sz w:val="24"/>
           <w:szCs w:val="24"/>
         </w:rPr>
-        <w:t xml:space="preserve">on </w:t>
+        <w:t>Cross Validation</w:t>
       </w:r>
       <w:r>
         <w:rPr>
@@ -44912,7 +45676,7 @@
           <w:sz w:val="24"/>
           <w:szCs w:val="24"/>
         </w:rPr>
-        <w:t>Training set (70%)</w:t>
+        <w:t xml:space="preserve"> </w:t>
       </w:r>
       <w:r>
         <w:rPr>
@@ -44920,6 +45684,22 @@
           <w:sz w:val="24"/>
           <w:szCs w:val="24"/>
         </w:rPr>
+        <w:t xml:space="preserve">on </w:t>
+      </w:r>
+      <w:r>
+        <w:rPr>
+          <w:rFonts w:ascii="Times New Roman" w:hAnsi="Times New Roman" w:cs="Times New Roman"/>
+          <w:sz w:val="24"/>
+          <w:szCs w:val="24"/>
+        </w:rPr>
+        <w:t>Training set (70%)</w:t>
+      </w:r>
+      <w:r>
+        <w:rPr>
+          <w:rFonts w:ascii="Times New Roman" w:hAnsi="Times New Roman" w:cs="Times New Roman"/>
+          <w:sz w:val="24"/>
+          <w:szCs w:val="24"/>
+        </w:rPr>
         <w:t xml:space="preserve">. </w:t>
       </w:r>
     </w:p>
@@ -45022,13 +45802,31 @@
         <w:rPr>
           <w:lang w:eastAsia="en-US"/>
         </w:rPr>
-        <w:t>hyperparameter tuning via random search cross validation</w:t>
-      </w:r>
-      <w:r>
-        <w:rPr>
-          <w:lang w:eastAsia="en-US"/>
-        </w:rPr>
-        <w:t xml:space="preserve"> (3)</w:t>
+        <w:t xml:space="preserve">hyperparameter tuning via random search </w:t>
+      </w:r>
+      <w:r>
+        <w:rPr>
+          <w:lang w:eastAsia="en-US"/>
+        </w:rPr>
+        <w:t>Cross Validation</w:t>
+      </w:r>
+      <w:r>
+        <w:rPr>
+          <w:lang w:eastAsia="en-US"/>
+        </w:rPr>
+        <w:t xml:space="preserve"> (3</w:t>
+      </w:r>
+      <w:r>
+        <w:rPr>
+          <w:lang w:eastAsia="en-US"/>
+        </w:rPr>
+        <w:t xml:space="preserve"> Folds</w:t>
+      </w:r>
+      <w:r>
+        <w:rPr>
+          <w:lang w:eastAsia="en-US"/>
+        </w:rPr>
+        <w:t>)</w:t>
       </w:r>
       <w:r>
         <w:rPr>
@@ -46471,7 +47269,15 @@
           <w:iCs/>
           <w:lang w:eastAsia="en-US"/>
         </w:rPr>
-        <w:t xml:space="preserve">predicted probability distribution before and after hyperparameter </w:t>
+        <w:t>prediction scores</w:t>
+      </w:r>
+      <w:r>
+        <w:rPr>
+          <w:i/>
+          <w:iCs/>
+          <w:lang w:eastAsia="en-US"/>
+        </w:rPr>
+        <w:t xml:space="preserve"> distribution before and after hyperparameter </w:t>
       </w:r>
     </w:p>
     <w:p>
@@ -46534,7 +47340,13 @@
         <w:t>Figure 7.2</w:t>
       </w:r>
       <w:r>
-        <w:t>, after tuning hyperparameters there was no significant change in predicted probability distribution</w:t>
+        <w:t xml:space="preserve">, after tuning hyperparameters there was no significant change in </w:t>
+      </w:r>
+      <w:r>
+        <w:t>prediction scores</w:t>
+      </w:r>
+      <w:r>
+        <w:t xml:space="preserve"> distribution</w:t>
       </w:r>
       <w:r>
         <w:t>. On the other hand</w:t>
@@ -46581,10 +47393,25 @@
         <w:t xml:space="preserve"> by 2% and 0.1%</w:t>
       </w:r>
       <w:r>
-        <w:t xml:space="preserve"> due to the improvement in </w:t>
-      </w:r>
-      <w:r>
-        <w:t xml:space="preserve">Lift and </w:t>
+        <w:t xml:space="preserve"> due to the improvement in</w:t>
+      </w:r>
+      <w:r>
+        <w:t xml:space="preserve"> </w:t>
+      </w:r>
+      <w:r>
+        <w:t xml:space="preserve">Lift </w:t>
+      </w:r>
+      <w:r>
+        <w:rPr>
+          <w:rStyle w:val="FootnoteReference"/>
+        </w:rPr>
+        <w:footnoteReference w:id="3"/>
+      </w:r>
+      <w:r>
+        <w:t xml:space="preserve"> </w:t>
+      </w:r>
+      <w:r>
+        <w:t xml:space="preserve">and </w:t>
       </w:r>
       <w:r>
         <w:t>Cumulative Lift</w:t>
@@ -46629,16 +47456,13 @@
         <w:t xml:space="preserve"> our final model. </w:t>
       </w:r>
       <w:r>
-        <w:t xml:space="preserve">The </w:t>
-      </w:r>
-      <w:r>
-        <w:t xml:space="preserve">Lift </w:t>
-      </w:r>
-      <w:r>
-        <w:rPr>
-          <w:rStyle w:val="FootnoteReference"/>
-        </w:rPr>
-        <w:footnoteReference w:id="3"/>
+        <w:t>The</w:t>
+      </w:r>
+      <w:r>
+        <w:t xml:space="preserve"> Lift</w:t>
+      </w:r>
+      <w:r>
+        <w:t xml:space="preserve"> </w:t>
       </w:r>
       <w:r>
         <w:t xml:space="preserve">and </w:t>
@@ -46750,7 +47574,6 @@
         <w:t>.</w:t>
       </w:r>
     </w:p>
-    <w:p/>
     <w:p/>
     <w:p>
       <w:pPr>
@@ -49982,7 +50805,23 @@
           <w:sz w:val="24"/>
           <w:szCs w:val="24"/>
         </w:rPr>
-        <w:t>, applied 5 Folds cross validation to the training process.</w:t>
+        <w:t xml:space="preserve">, applied 5 Folds </w:t>
+      </w:r>
+      <w:r>
+        <w:rPr>
+          <w:rFonts w:ascii="Times New Roman" w:hAnsi="Times New Roman" w:cs="Times New Roman"/>
+          <w:sz w:val="24"/>
+          <w:szCs w:val="24"/>
+        </w:rPr>
+        <w:t>Cross Validation</w:t>
+      </w:r>
+      <w:r>
+        <w:rPr>
+          <w:rFonts w:ascii="Times New Roman" w:hAnsi="Times New Roman" w:cs="Times New Roman"/>
+          <w:sz w:val="24"/>
+          <w:szCs w:val="24"/>
+        </w:rPr>
+        <w:t xml:space="preserve"> to the training process.</w:t>
       </w:r>
       <w:r>
         <w:rPr>
@@ -50159,7 +50998,7 @@
           <w:sz w:val="24"/>
           <w:szCs w:val="24"/>
         </w:rPr>
-        <w:t xml:space="preserve">to each train fold when conducting 5Fold cross validation, decreased the imbalance class ration from 6:1 to 1:1. </w:t>
+        <w:t xml:space="preserve">to each train fold when conducting 5Fold </w:t>
       </w:r>
       <w:r>
         <w:rPr>
@@ -50167,7 +51006,7 @@
           <w:sz w:val="24"/>
           <w:szCs w:val="24"/>
         </w:rPr>
-        <w:t xml:space="preserve"> </w:t>
+        <w:t>Cross Validation</w:t>
       </w:r>
       <w:r>
         <w:rPr>
@@ -50175,7 +51014,7 @@
           <w:sz w:val="24"/>
           <w:szCs w:val="24"/>
         </w:rPr>
-        <w:t xml:space="preserve">This method did significantly </w:t>
+        <w:t xml:space="preserve">, decreased the imbalance class ration from 6:1 to 1:1. </w:t>
       </w:r>
       <w:r>
         <w:rPr>
@@ -50183,7 +51022,7 @@
           <w:sz w:val="24"/>
           <w:szCs w:val="24"/>
         </w:rPr>
-        <w:t>improve</w:t>
+        <w:t xml:space="preserve"> </w:t>
       </w:r>
       <w:r>
         <w:rPr>
@@ -50191,7 +51030,7 @@
           <w:sz w:val="24"/>
           <w:szCs w:val="24"/>
         </w:rPr>
-        <w:t xml:space="preserve"> the </w:t>
+        <w:t xml:space="preserve">This method did significantly </w:t>
       </w:r>
       <w:r>
         <w:rPr>
@@ -50199,7 +51038,7 @@
           <w:sz w:val="24"/>
           <w:szCs w:val="24"/>
         </w:rPr>
-        <w:t>models’</w:t>
+        <w:t>improve</w:t>
       </w:r>
       <w:r>
         <w:rPr>
@@ -50207,7 +51046,7 @@
           <w:sz w:val="24"/>
           <w:szCs w:val="24"/>
         </w:rPr>
-        <w:t xml:space="preserve"> ability </w:t>
+        <w:t xml:space="preserve"> the </w:t>
       </w:r>
       <w:r>
         <w:rPr>
@@ -50215,7 +51054,7 @@
           <w:sz w:val="24"/>
           <w:szCs w:val="24"/>
         </w:rPr>
-        <w:t>to</w:t>
+        <w:t>models’</w:t>
       </w:r>
       <w:r>
         <w:rPr>
@@ -50223,7 +51062,7 @@
           <w:sz w:val="24"/>
           <w:szCs w:val="24"/>
         </w:rPr>
-        <w:t xml:space="preserve"> </w:t>
+        <w:t xml:space="preserve"> ability </w:t>
       </w:r>
       <w:r>
         <w:rPr>
@@ -50231,7 +51070,7 @@
           <w:sz w:val="24"/>
           <w:szCs w:val="24"/>
         </w:rPr>
-        <w:t>predict</w:t>
+        <w:t>to</w:t>
       </w:r>
       <w:r>
         <w:rPr>
@@ -50239,7 +51078,7 @@
           <w:sz w:val="24"/>
           <w:szCs w:val="24"/>
         </w:rPr>
-        <w:t xml:space="preserve"> Target enrollee (minority class, positive class)</w:t>
+        <w:t xml:space="preserve"> </w:t>
       </w:r>
       <w:r>
         <w:rPr>
@@ -50247,7 +51086,7 @@
           <w:sz w:val="24"/>
           <w:szCs w:val="24"/>
         </w:rPr>
-        <w:t xml:space="preserve">, however it caused a drop in other metrics such as Precision, as the number of non-Target enrollees being misclassified as Target enrollee </w:t>
+        <w:t>predict</w:t>
       </w:r>
       <w:r>
         <w:rPr>
@@ -50255,7 +51094,7 @@
           <w:sz w:val="24"/>
           <w:szCs w:val="24"/>
         </w:rPr>
-        <w:t xml:space="preserve">(False Positive) </w:t>
+        <w:t xml:space="preserve"> Target enrollee (minority class, positive class)</w:t>
       </w:r>
       <w:r>
         <w:rPr>
@@ -50263,7 +51102,7 @@
           <w:sz w:val="24"/>
           <w:szCs w:val="24"/>
         </w:rPr>
-        <w:t xml:space="preserve">also increased alongside the increase of correctly </w:t>
+        <w:t xml:space="preserve">, however it caused a drop in other metrics such as Precision, as the number of non-Target enrollees being misclassified as Target enrollee </w:t>
       </w:r>
       <w:r>
         <w:rPr>
@@ -50271,7 +51110,7 @@
           <w:sz w:val="24"/>
           <w:szCs w:val="24"/>
         </w:rPr>
-        <w:t xml:space="preserve">classified Target enrollee. </w:t>
+        <w:t xml:space="preserve">(False Positive) </w:t>
       </w:r>
       <w:r>
         <w:rPr>
@@ -50279,7 +51118,7 @@
           <w:sz w:val="24"/>
           <w:szCs w:val="24"/>
         </w:rPr>
-        <w:t>Depends on the approach we take after the prediction the increase of False Positive classes may cause negative impact in ROI.</w:t>
+        <w:t xml:space="preserve">also increased </w:t>
       </w:r>
       <w:r>
         <w:rPr>
@@ -50287,7 +51126,23 @@
           <w:sz w:val="24"/>
           <w:szCs w:val="24"/>
         </w:rPr>
-        <w:t xml:space="preserve"> </w:t>
+        <w:t>together with</w:t>
+      </w:r>
+      <w:r>
+        <w:rPr>
+          <w:rFonts w:ascii="Times New Roman" w:hAnsi="Times New Roman" w:cs="Times New Roman"/>
+          <w:sz w:val="24"/>
+          <w:szCs w:val="24"/>
+        </w:rPr>
+        <w:t xml:space="preserve"> the increase of correctly </w:t>
+      </w:r>
+      <w:r>
+        <w:rPr>
+          <w:rFonts w:ascii="Times New Roman" w:hAnsi="Times New Roman" w:cs="Times New Roman"/>
+          <w:sz w:val="24"/>
+          <w:szCs w:val="24"/>
+        </w:rPr>
+        <w:t xml:space="preserve">classified Target enrollee. </w:t>
       </w:r>
     </w:p>
     <w:p>
@@ -50309,6 +51164,36 @@
           <w:sz w:val="24"/>
           <w:szCs w:val="24"/>
         </w:rPr>
+        <w:t>Depends on the approach we take after the prediction the increase of False Positive classes may cause negative impact in ROI.</w:t>
+      </w:r>
+      <w:r>
+        <w:rPr>
+          <w:rFonts w:ascii="Times New Roman" w:hAnsi="Times New Roman" w:cs="Times New Roman"/>
+          <w:sz w:val="24"/>
+          <w:szCs w:val="24"/>
+        </w:rPr>
+        <w:t xml:space="preserve"> </w:t>
+      </w:r>
+    </w:p>
+    <w:p>
+      <w:pPr>
+        <w:pStyle w:val="ListParagraph"/>
+        <w:numPr>
+          <w:ilvl w:val="1"/>
+          <w:numId w:val="23"/>
+        </w:numPr>
+        <w:rPr>
+          <w:rFonts w:ascii="Times New Roman" w:hAnsi="Times New Roman" w:cs="Times New Roman"/>
+          <w:sz w:val="24"/>
+          <w:szCs w:val="24"/>
+        </w:rPr>
+      </w:pPr>
+      <w:r>
+        <w:rPr>
+          <w:rFonts w:ascii="Times New Roman" w:hAnsi="Times New Roman" w:cs="Times New Roman"/>
+          <w:sz w:val="24"/>
+          <w:szCs w:val="24"/>
+        </w:rPr>
         <w:t>A</w:t>
       </w:r>
       <w:r>
@@ -50369,25 +51254,57 @@
           <w:sz w:val="24"/>
           <w:szCs w:val="24"/>
         </w:rPr>
-        <w:t xml:space="preserve">as it helps as to identify the model with the best ROI. (Reach to the </w:t>
-      </w:r>
-      <w:proofErr w:type="gramStart"/>
+        <w:t xml:space="preserve">as it helps </w:t>
+      </w:r>
       <w:r>
         <w:rPr>
           <w:rFonts w:ascii="Times New Roman" w:hAnsi="Times New Roman" w:cs="Times New Roman"/>
           <w:sz w:val="24"/>
           <w:szCs w:val="24"/>
         </w:rPr>
-        <w:t>most true</w:t>
-      </w:r>
-      <w:proofErr w:type="gramEnd"/>
+        <w:t>us</w:t>
+      </w:r>
       <w:r>
         <w:rPr>
           <w:rFonts w:ascii="Times New Roman" w:hAnsi="Times New Roman" w:cs="Times New Roman"/>
           <w:sz w:val="24"/>
           <w:szCs w:val="24"/>
         </w:rPr>
-        <w:t xml:space="preserve"> Target enrollees with the least financial and human resource investment.  </w:t>
+        <w:t xml:space="preserve"> to identify the model with the best ROI (Reach to the </w:t>
+      </w:r>
+      <w:proofErr w:type="gramStart"/>
+      <w:r>
+        <w:rPr>
+          <w:rFonts w:ascii="Times New Roman" w:hAnsi="Times New Roman" w:cs="Times New Roman"/>
+          <w:sz w:val="24"/>
+          <w:szCs w:val="24"/>
+        </w:rPr>
+        <w:t>most true</w:t>
+      </w:r>
+      <w:proofErr w:type="gramEnd"/>
+      <w:r>
+        <w:rPr>
+          <w:rFonts w:ascii="Times New Roman" w:hAnsi="Times New Roman" w:cs="Times New Roman"/>
+          <w:sz w:val="24"/>
+          <w:szCs w:val="24"/>
+        </w:rPr>
+        <w:t xml:space="preserve"> Target enrollees with the least financial and human resource investment</w:t>
+      </w:r>
+      <w:r>
+        <w:rPr>
+          <w:rFonts w:ascii="Times New Roman" w:hAnsi="Times New Roman" w:cs="Times New Roman"/>
+          <w:sz w:val="24"/>
+          <w:szCs w:val="24"/>
+        </w:rPr>
+        <w:t>)</w:t>
+      </w:r>
+      <w:r>
+        <w:rPr>
+          <w:rFonts w:ascii="Times New Roman" w:hAnsi="Times New Roman" w:cs="Times New Roman"/>
+          <w:sz w:val="24"/>
+          <w:szCs w:val="24"/>
+        </w:rPr>
+        <w:t xml:space="preserve">.  </w:t>
       </w:r>
     </w:p>
     <w:p>
@@ -50549,8 +51466,32 @@
       </w:pPr>
     </w:p>
     <w:p>
-      <w:r>
-        <w:t xml:space="preserve">  To solve the high degree of feature overlap between the two classes in this dataset, a good solution we would like to exam with is to add more features/variables in the dataset. Features that will distance the distribution of the two classes. Currently</w:t>
+      <w:pPr>
+        <w:rPr>
+          <w:rFonts w:hint="eastAsia"/>
+        </w:rPr>
+      </w:pPr>
+      <w:r>
+        <w:t xml:space="preserve">  To solve the high degree of feature overlap between the two classes in this dataset, a good solution we would like to exam with is to add more features/variables in the </w:t>
+      </w:r>
+      <w:r>
+        <w:t>dataset</w:t>
+      </w:r>
+      <w:r>
+        <w:rPr>
+          <w:rFonts w:eastAsia="Batang"/>
+          <w:lang w:eastAsia="ja-JP"/>
+        </w:rPr>
+        <w:t xml:space="preserve"> if possible</w:t>
+      </w:r>
+      <w:r>
+        <w:rPr>
+          <w:lang w:eastAsia="ja-JP"/>
+        </w:rPr>
+        <w:t>.</w:t>
+      </w:r>
+      <w:r>
+        <w:t xml:space="preserve"> Features that will distance the distribution of the two classes. Currently</w:t>
       </w:r>
       <w:r>
         <w:t>,</w:t>
@@ -50565,13 +51506,25 @@
         <w:t xml:space="preserve">income </w:t>
       </w:r>
       <w:r>
-        <w:t>and job title/level information are</w:t>
-      </w:r>
-      <w:r>
-        <w:t xml:space="preserve"> not included in the dataset. </w:t>
-      </w:r>
-      <w:r>
-        <w:t xml:space="preserve">These are the features worthy of further study in this business case. </w:t>
+        <w:t>and job</w:t>
+      </w:r>
+      <w:r>
+        <w:t xml:space="preserve"> title/level information are</w:t>
+      </w:r>
+      <w:r>
+        <w:t xml:space="preserve"> not included in the dataset</w:t>
+      </w:r>
+      <w:r>
+        <w:t xml:space="preserve"> but are</w:t>
+      </w:r>
+      <w:r>
+        <w:t xml:space="preserve"> worthy of further study in this business cas</w:t>
+      </w:r>
+      <w:r>
+        <w:t>e</w:t>
+      </w:r>
+      <w:r>
+        <w:t>.</w:t>
       </w:r>
     </w:p>
     <w:p>
@@ -50594,7 +51547,7 @@
         <w:t xml:space="preserve"> yet would like to </w:t>
       </w:r>
       <w:r>
-        <w:t>try</w:t>
+        <w:t>dive deeper</w:t>
       </w:r>
       <w:r>
         <w:t xml:space="preserve"> </w:t>
@@ -50611,7 +51564,13 @@
       </w:r>
       <w:proofErr w:type="spellEnd"/>
       <w:r>
-        <w:t xml:space="preserve"> method (decrease the number of majority class to balance the classes). Also, by adjusting parameters of these resampling techniques we are able to set the target ratio of minority class to majority class (can make it to 2:1 as instance)</w:t>
+        <w:t xml:space="preserve"> method (decrease the number of majority class to balance the classes)</w:t>
+      </w:r>
+      <w:r>
+        <w:t xml:space="preserve">, </w:t>
+      </w:r>
+      <w:r>
+        <w:t>adjusting parameters of these resampling techniques we are able to set the target ratio of minority class to majority class (can make it to 2:1 as instance)</w:t>
       </w:r>
       <w:r>
         <w:t xml:space="preserve">. </w:t>
@@ -50716,21 +51675,7 @@
             <w:rStyle w:val="Hyperlink"/>
             <w:rFonts w:ascii="Times New Roman" w:hAnsi="Times New Roman" w:cs="Times New Roman"/>
           </w:rPr>
-          <w:t>https://www.kaggle.com/aswathrao/hr-analysis?select=train.c</w:t>
-        </w:r>
-        <w:r>
-          <w:rPr>
-            <w:rStyle w:val="Hyperlink"/>
-            <w:rFonts w:ascii="Times New Roman" w:hAnsi="Times New Roman" w:cs="Times New Roman"/>
-          </w:rPr>
-          <w:t>s</w:t>
-        </w:r>
-        <w:r>
-          <w:rPr>
-            <w:rStyle w:val="Hyperlink"/>
-            <w:rFonts w:ascii="Times New Roman" w:hAnsi="Times New Roman" w:cs="Times New Roman"/>
-          </w:rPr>
-          <w:t>v</w:t>
+          <w:t>https://www.kaggle.com/aswathrao/hr-analysis?select=train.csv</w:t>
         </w:r>
       </w:hyperlink>
       <w:r>
@@ -50761,55 +51706,21 @@
           <w:iCs/>
         </w:rPr>
       </w:pPr>
+      <w:hyperlink r:id="rId47" w:history="1">
+        <w:r>
+          <w:rPr>
+            <w:rFonts w:ascii="Times New Roman" w:hAnsi="Times New Roman" w:cs="Times New Roman"/>
+          </w:rPr>
+          <w:t>John D. Kelleher</w:t>
+        </w:r>
+      </w:hyperlink>
       <w:r>
         <w:rPr>
           <w:rFonts w:ascii="Times New Roman" w:hAnsi="Times New Roman" w:cs="Times New Roman"/>
         </w:rPr>
-        <w:fldChar w:fldCharType="begin"/>
-      </w:r>
-      <w:r>
-        <w:rPr>
-          <w:rFonts w:ascii="Times New Roman" w:hAnsi="Times New Roman" w:cs="Times New Roman"/>
-        </w:rPr>
-        <w:instrText xml:space="preserve"> HYPERLINK "https://www.google.com/search?hl=en&amp;sxsrf=ALeKk03XY9eF5QWlLUVRXmU37Eq89qYOcQ:1605820432153&amp;q=inauthor:%22John+D.+Kelleher%22&amp;tbm=bks" </w:instrText>
-      </w:r>
-      <w:r>
-        <w:rPr>
-          <w:rFonts w:ascii="Times New Roman" w:hAnsi="Times New Roman" w:cs="Times New Roman"/>
-        </w:rPr>
-        <w:fldChar w:fldCharType="separate"/>
-      </w:r>
-      <w:r>
-        <w:rPr>
-          <w:rFonts w:ascii="Times New Roman" w:hAnsi="Times New Roman" w:cs="Times New Roman"/>
-        </w:rPr>
-        <w:t>John</w:t>
-      </w:r>
-      <w:r>
-        <w:rPr>
-          <w:rFonts w:ascii="Times New Roman" w:hAnsi="Times New Roman" w:cs="Times New Roman"/>
-        </w:rPr>
-        <w:t xml:space="preserve"> </w:t>
-      </w:r>
-      <w:r>
-        <w:rPr>
-          <w:rFonts w:ascii="Times New Roman" w:hAnsi="Times New Roman" w:cs="Times New Roman"/>
-        </w:rPr>
-        <w:t>D. Kelleher</w:t>
-      </w:r>
-      <w:r>
-        <w:rPr>
-          <w:rFonts w:ascii="Times New Roman" w:hAnsi="Times New Roman" w:cs="Times New Roman"/>
-        </w:rPr>
-        <w:fldChar w:fldCharType="end"/>
-      </w:r>
-      <w:r>
-        <w:rPr>
-          <w:rFonts w:ascii="Times New Roman" w:hAnsi="Times New Roman" w:cs="Times New Roman"/>
-        </w:rPr>
         <w:t>, </w:t>
       </w:r>
-      <w:hyperlink r:id="rId47" w:history="1">
+      <w:hyperlink r:id="rId48" w:history="1">
         <w:r>
           <w:rPr>
             <w:rFonts w:ascii="Times New Roman" w:hAnsi="Times New Roman" w:cs="Times New Roman"/>
@@ -50831,36 +51742,12 @@
         </w:rPr>
         <w:t>, </w:t>
       </w:r>
-      <w:hyperlink r:id="rId48" w:history="1">
+      <w:hyperlink r:id="rId49" w:history="1">
         <w:r>
           <w:rPr>
             <w:rFonts w:ascii="Times New Roman" w:hAnsi="Times New Roman" w:cs="Times New Roman"/>
           </w:rPr>
-          <w:t>Ao</w:t>
-        </w:r>
-        <w:r>
-          <w:rPr>
-            <w:rFonts w:ascii="Times New Roman" w:hAnsi="Times New Roman" w:cs="Times New Roman"/>
-          </w:rPr>
-          <w:t>i</w:t>
-        </w:r>
-        <w:r>
-          <w:rPr>
-            <w:rFonts w:ascii="Times New Roman" w:hAnsi="Times New Roman" w:cs="Times New Roman"/>
-          </w:rPr>
-          <w:t>fe D</w:t>
-        </w:r>
-        <w:r>
-          <w:rPr>
-            <w:rFonts w:ascii="Times New Roman" w:hAnsi="Times New Roman" w:cs="Times New Roman"/>
-          </w:rPr>
-          <w:t>'</w:t>
-        </w:r>
-        <w:r>
-          <w:rPr>
-            <w:rFonts w:ascii="Times New Roman" w:hAnsi="Times New Roman" w:cs="Times New Roman"/>
-          </w:rPr>
-          <w:t>Arcy</w:t>
+          <w:t>Aoife D'Arcy</w:t>
         </w:r>
       </w:hyperlink>
       <w:r>
@@ -50899,17 +51786,7 @@
           <w:color w:val="000000"/>
           <w:shd w:val="clear" w:color="auto" w:fill="FFFFFF"/>
         </w:rPr>
-        <w:t>Algorithms, Worked Examples, and Case Studies</w:t>
-      </w:r>
-      <w:r>
-        <w:rPr>
-          <w:rFonts w:ascii="Times New Roman" w:hAnsi="Times New Roman" w:cs="Times New Roman"/>
-          <w:i/>
-          <w:iCs/>
-          <w:color w:val="000000"/>
-          <w:shd w:val="clear" w:color="auto" w:fill="FFFFFF"/>
-        </w:rPr>
-        <w:t xml:space="preserve">. </w:t>
+        <w:t xml:space="preserve">Algorithms, Worked Examples, and Case Studies. </w:t>
       </w:r>
       <w:r>
         <w:rPr>
@@ -51020,10 +51897,47 @@
       <w:pPr>
         <w:pStyle w:val="ListParagraph"/>
         <w:rPr>
-          <w:i/>
-          <w:iCs/>
-        </w:rPr>
-      </w:pPr>
+          <w:rFonts w:ascii="Times New Roman" w:hAnsi="Times New Roman" w:cs="Times New Roman"/>
+        </w:rPr>
+      </w:pPr>
+    </w:p>
+    <w:p>
+      <w:pPr>
+        <w:pStyle w:val="ListParagraph"/>
+        <w:numPr>
+          <w:ilvl w:val="0"/>
+          <w:numId w:val="25"/>
+        </w:numPr>
+        <w:rPr>
+          <w:rFonts w:ascii="Times New Roman" w:hAnsi="Times New Roman" w:cs="Times New Roman"/>
+        </w:rPr>
+      </w:pPr>
+      <w:r>
+        <w:rPr>
+          <w:rFonts w:ascii="Times New Roman" w:hAnsi="Times New Roman" w:cs="Times New Roman"/>
+        </w:rPr>
+        <w:t>https://en.wikipedia.org/wiki/Kaggle</w:t>
+      </w:r>
+      <w:r>
+        <w:rPr>
+          <w:rFonts w:ascii="Times New Roman" w:hAnsi="Times New Roman" w:cs="Times New Roman"/>
+        </w:rPr>
+        <w:t xml:space="preserve"> (assessed Nov. </w:t>
+      </w:r>
+      <w:proofErr w:type="gramStart"/>
+      <w:r>
+        <w:rPr>
+          <w:rFonts w:ascii="Times New Roman" w:hAnsi="Times New Roman" w:cs="Times New Roman"/>
+        </w:rPr>
+        <w:t>11</w:t>
+      </w:r>
+      <w:proofErr w:type="gramEnd"/>
+      <w:r>
+        <w:rPr>
+          <w:rFonts w:ascii="Times New Roman" w:hAnsi="Times New Roman" w:cs="Times New Roman"/>
+        </w:rPr>
+        <w:t xml:space="preserve"> 2020)</w:t>
+      </w:r>
     </w:p>
     <w:p>
       <w:pPr>
@@ -51038,8 +51952,8 @@
       </w:pPr>
     </w:p>
     <w:sectPr>
-      <w:footerReference w:type="even" r:id="rId49"/>
-      <w:footerReference w:type="default" r:id="rId50"/>
+      <w:footerReference w:type="even" r:id="rId50"/>
+      <w:footerReference w:type="default" r:id="rId51"/>
       <w:pgSz w:w="12240" w:h="15840"/>
       <w:pgMar w:top="1440" w:right="1440" w:bottom="1440" w:left="1440" w:header="720" w:footer="720" w:gutter="0"/>
       <w:pgNumType w:start="1"/>
@@ -51082,6 +51996,11 @@
         <w:docPartUnique/>
       </w:docPartObj>
     </w:sdtPr>
+    <w:sdtEndPr>
+      <w:rPr>
+        <w:rStyle w:val="PageNumber"/>
+      </w:rPr>
+    </w:sdtEndPr>
     <w:sdtContent>
       <w:p>
         <w:pPr>
@@ -51134,6 +52053,11 @@
         <w:docPartUnique/>
       </w:docPartObj>
     </w:sdtPr>
+    <w:sdtEndPr>
+      <w:rPr>
+        <w:rStyle w:val="PageNumber"/>
+      </w:rPr>
+    </w:sdtEndPr>
     <w:sdtContent>
       <w:p>
         <w:pPr>
@@ -55916,6 +56840,7 @@
   <w:style w:type="character" w:default="1" w:styleId="DefaultParagraphFont">
     <w:name w:val="Default Paragraph Font"/>
     <w:uiPriority w:val="1"/>
+    <w:semiHidden/>
     <w:unhideWhenUsed/>
   </w:style>
   <w:style w:type="table" w:default="1" w:styleId="TableNormal">

</xml_diff>